<commit_message>
Draft for meeting 8-1-2018
</commit_message>
<xml_diff>
--- a/FSpecBremse40.docx
+++ b/FSpecBremse40.docx
@@ -25,7 +25,7 @@
         <w:pStyle w:val="BodyText"/>
       </w:pPr>
       <w:r>
-        <w:t xml:space="preserve">Version draft</w:t>
+        <w:t xml:space="preserve">Prepared by Raphael Pfaff</w:t>
       </w:r>
     </w:p>
     <w:p>
@@ -33,7 +33,307 @@
         <w:pStyle w:val="BodyText"/>
       </w:pPr>
       <w:r>
-        <w:t xml:space="preserve">Prepared by Raphael Pfaff</w:t>
+        <w:t xml:space="preserve">FH Aachen</w:t>
+      </w:r>
+    </w:p>
+    <w:p>
+      <w:pPr>
+        <w:pStyle w:val="Heading2"/>
+      </w:pPr>
+      <w:bookmarkStart w:id="22" w:name="revision-history"/>
+      <w:bookmarkEnd w:id="22"/>
+      <w:r>
+        <w:t xml:space="preserve">Revision History</w:t>
+      </w:r>
+    </w:p>
+    <w:tbl>
+      <w:tblPr>
+        <w:tblStyle w:val="TableNormal"/>
+        <w:tblW w:type="pct" w:w="0.0"/>
+        <w:tblLook w:firstRow="1"/>
+      </w:tblPr>
+      <w:tblGrid/>
+      <w:tr>
+        <w:trPr>
+          <w:cnfStyle w:firstRow="1"/>
+        </w:trPr>
+        <w:tc>
+          <w:tcPr>
+            <w:tcBorders>
+              <w:bottom w:val="single"/>
+            </w:tcBorders>
+            <w:vAlign w:val="bottom"/>
+          </w:tcPr>
+          <w:p>
+            <w:pPr>
+              <w:pStyle w:val="Compact"/>
+              <w:jc w:val="left"/>
+            </w:pPr>
+            <w:r>
+              <w:t xml:space="preserve">Name</w:t>
+            </w:r>
+          </w:p>
+        </w:tc>
+        <w:tc>
+          <w:tcPr>
+            <w:tcBorders>
+              <w:bottom w:val="single"/>
+            </w:tcBorders>
+            <w:vAlign w:val="bottom"/>
+          </w:tcPr>
+          <w:p>
+            <w:pPr>
+              <w:pStyle w:val="Compact"/>
+              <w:jc w:val="left"/>
+            </w:pPr>
+            <w:r>
+              <w:t xml:space="preserve">Date</w:t>
+            </w:r>
+          </w:p>
+        </w:tc>
+        <w:tc>
+          <w:tcPr>
+            <w:tcBorders>
+              <w:bottom w:val="single"/>
+            </w:tcBorders>
+            <w:vAlign w:val="bottom"/>
+          </w:tcPr>
+          <w:p>
+            <w:pPr>
+              <w:pStyle w:val="Compact"/>
+              <w:jc w:val="left"/>
+            </w:pPr>
+            <w:r>
+              <w:t xml:space="preserve">Reason for Changes</w:t>
+            </w:r>
+          </w:p>
+        </w:tc>
+        <w:tc>
+          <w:tcPr>
+            <w:tcBorders>
+              <w:bottom w:val="single"/>
+            </w:tcBorders>
+            <w:vAlign w:val="bottom"/>
+          </w:tcPr>
+          <w:p>
+            <w:pPr>
+              <w:pStyle w:val="Compact"/>
+              <w:jc w:val="left"/>
+            </w:pPr>
+            <w:r>
+              <w:t xml:space="preserve">Version</w:t>
+            </w:r>
+          </w:p>
+        </w:tc>
+      </w:tr>
+      <w:tr>
+        <w:tc>
+          <w:p>
+            <w:pPr>
+              <w:pStyle w:val="Compact"/>
+              <w:jc w:val="left"/>
+            </w:pPr>
+            <w:r>
+              <w:t xml:space="preserve">Pfaff</w:t>
+            </w:r>
+          </w:p>
+        </w:tc>
+        <w:tc>
+          <w:p>
+            <w:pPr>
+              <w:pStyle w:val="Compact"/>
+              <w:jc w:val="left"/>
+            </w:pPr>
+            <w:r>
+              <w:t xml:space="preserve">4.1.2018</w:t>
+            </w:r>
+          </w:p>
+        </w:tc>
+        <w:tc>
+          <w:p>
+            <w:pPr>
+              <w:pStyle w:val="Compact"/>
+              <w:jc w:val="left"/>
+            </w:pPr>
+            <w:r>
+              <w:t xml:space="preserve">Draft distribution</w:t>
+            </w:r>
+          </w:p>
+        </w:tc>
+        <w:tc>
+          <w:p>
+            <w:pPr>
+              <w:pStyle w:val="Compact"/>
+              <w:jc w:val="left"/>
+            </w:pPr>
+            <w:r>
+              <w:t xml:space="preserve">0.1</w:t>
+            </w:r>
+          </w:p>
+        </w:tc>
+      </w:tr>
+      <w:tr>
+        <w:tc>
+          <w:p>
+            <w:pPr>
+              <w:pStyle w:val="Compact"/>
+            </w:pPr>
+          </w:p>
+        </w:tc>
+        <w:tc>
+          <w:p>
+            <w:pPr>
+              <w:pStyle w:val="Compact"/>
+            </w:pPr>
+          </w:p>
+        </w:tc>
+        <w:tc>
+          <w:p>
+            <w:pPr>
+              <w:pStyle w:val="Compact"/>
+            </w:pPr>
+          </w:p>
+        </w:tc>
+      </w:tr>
+    </w:tbl>
+    <w:p>
+      <w:pPr>
+        <w:pStyle w:val="Heading2"/>
+      </w:pPr>
+      <w:bookmarkStart w:id="23" w:name="open-items"/>
+      <w:bookmarkEnd w:id="23"/>
+      <w:r>
+        <w:t xml:space="preserve">Open Items</w:t>
+      </w:r>
+    </w:p>
+    <w:p>
+      <w:pPr>
+        <w:pStyle w:val="Compact"/>
+        <w:numPr>
+          <w:numId w:val="1001"/>
+          <w:ilvl w:val="0"/>
+        </w:numPr>
+      </w:pPr>
+      <w:r>
+        <w:t xml:space="preserve">Schnelllösen elektrisch/pneumatisch?</w:t>
+      </w:r>
+    </w:p>
+    <w:p>
+      <w:pPr>
+        <w:pStyle w:val="Compact"/>
+        <w:numPr>
+          <w:numId w:val="1001"/>
+          <w:ilvl w:val="0"/>
+        </w:numPr>
+      </w:pPr>
+      <w:r>
+        <w:t xml:space="preserve">Komponentenfestlegung -&gt; Schnittstellen zur Steuerung</w:t>
+      </w:r>
+    </w:p>
+    <w:p>
+      <w:pPr>
+        <w:pStyle w:val="Heading2"/>
+      </w:pPr>
+      <w:bookmarkStart w:id="24" w:name="introduction"/>
+      <w:bookmarkEnd w:id="24"/>
+      <w:r>
+        <w:t xml:space="preserve">1 Introduction</w:t>
+      </w:r>
+    </w:p>
+    <w:p>
+      <w:pPr>
+        <w:pStyle w:val="FirstParagraph"/>
+      </w:pPr>
+      <w:r>
+        <w:t xml:space="preserve">Dieses Dokument beschreibt die Umsetzung des Bremssystems für den Güterwagen 4.0 im Rahmen des Projekts "Neue Elektronik- und Kommunikationssysteme für den intelligenten, vernetzten Güterwage (FKZ 16ES0850K)".</w:t>
+      </w:r>
+    </w:p>
+    <w:p>
+      <w:pPr>
+        <w:pStyle w:val="Heading3"/>
+      </w:pPr>
+      <w:bookmarkStart w:id="25" w:name="purpose"/>
+      <w:bookmarkEnd w:id="25"/>
+      <w:r>
+        <w:t xml:space="preserve">1.1 Purpose</w:t>
+      </w:r>
+    </w:p>
+    <w:p>
+      <w:pPr>
+        <w:pStyle w:val="FirstParagraph"/>
+      </w:pPr>
+      <w:r>
+        <w:t xml:space="preserve">Das vorliegende Dokument beschreibt die Anforderungen an die Komponenten des Bremssystem für</w:t>
+      </w:r>
+    </w:p>
+    <w:p>
+      <w:pPr>
+        <w:pStyle w:val="Compact"/>
+        <w:numPr>
+          <w:numId w:val="1002"/>
+          <w:ilvl w:val="0"/>
+        </w:numPr>
+      </w:pPr>
+      <w:r>
+        <w:t xml:space="preserve">Labormuster und</w:t>
+      </w:r>
+    </w:p>
+    <w:p>
+      <w:pPr>
+        <w:pStyle w:val="Compact"/>
+        <w:numPr>
+          <w:numId w:val="1002"/>
+          <w:ilvl w:val="0"/>
+        </w:numPr>
+      </w:pPr>
+      <w:r>
+        <w:t xml:space="preserve">Demonstrator.</w:t>
+      </w:r>
+    </w:p>
+    <w:p>
+      <w:pPr>
+        <w:pStyle w:val="FirstParagraph"/>
+      </w:pPr>
+      <w:r>
+        <w:t xml:space="preserve">Es wird im folgenden von einem für den SS-Verkehr geeigneten Güterwagen ausgegangen.</w:t>
+      </w:r>
+    </w:p>
+    <w:p>
+      <w:pPr>
+        <w:pStyle w:val="Heading3"/>
+      </w:pPr>
+      <w:bookmarkStart w:id="26" w:name="document-conventions"/>
+      <w:bookmarkEnd w:id="26"/>
+      <w:r>
+        <w:t xml:space="preserve">1.2 Document Conventions</w:t>
+      </w:r>
+    </w:p>
+    <w:p>
+      <w:pPr>
+        <w:pStyle w:val="Heading3"/>
+      </w:pPr>
+      <w:bookmarkStart w:id="27" w:name="glossary"/>
+      <w:bookmarkEnd w:id="27"/>
+      <w:r>
+        <w:t xml:space="preserve">1.3 Glossary</w:t>
+      </w:r>
+    </w:p>
+    <w:p>
+      <w:pPr>
+        <w:pStyle w:val="FirstParagraph"/>
+      </w:pPr>
+      <w:r>
+        <w:rPr>
+          <w:i/>
+          <w:b/>
+        </w:rPr>
+        <w:t xml:space="preserve">SV</w:t>
+      </w:r>
+      <w:r>
+        <w:t xml:space="preserve"> </w:t>
+      </w:r>
+      <w:r>
+        <w:t xml:space="preserve">Steuerventil</w:t>
       </w:r>
     </w:p>
     <w:p>
@@ -41,206 +341,138 @@
         <w:pStyle w:val="BodyText"/>
       </w:pPr>
       <w:r>
-        <w:t xml:space="preserve">FH Aachen</w:t>
+        <w:rPr>
+          <w:i/>
+          <w:b/>
+        </w:rPr>
+        <w:t xml:space="preserve">RV</w:t>
+      </w:r>
+      <w:r>
+        <w:t xml:space="preserve"> </w:t>
+      </w:r>
+      <w:r>
+        <w:t xml:space="preserve">Relaisventil</w:t>
+      </w:r>
+    </w:p>
+    <w:p>
+      <w:pPr>
+        <w:pStyle w:val="Heading3"/>
+      </w:pPr>
+      <w:bookmarkStart w:id="28" w:name="intended-audience-and-reading-suggestions"/>
+      <w:bookmarkEnd w:id="28"/>
+      <w:r>
+        <w:t xml:space="preserve">1.4 Intended Audience and Reading Suggestions</w:t>
+      </w:r>
+    </w:p>
+    <w:p>
+      <w:pPr>
+        <w:pStyle w:val="Heading3"/>
+      </w:pPr>
+      <w:bookmarkStart w:id="29" w:name="product-scope"/>
+      <w:bookmarkEnd w:id="29"/>
+      <w:r>
+        <w:t xml:space="preserve">1.5 Product Scope</w:t>
+      </w:r>
+    </w:p>
+    <w:p>
+      <w:pPr>
+        <w:pStyle w:val="Heading3"/>
+      </w:pPr>
+      <w:bookmarkStart w:id="30" w:name="references"/>
+      <w:bookmarkEnd w:id="30"/>
+      <w:r>
+        <w:t xml:space="preserve">1.6 References</w:t>
+      </w:r>
+    </w:p>
+    <w:p>
+      <w:pPr>
+        <w:pStyle w:val="Heading2"/>
+      </w:pPr>
+      <w:bookmarkStart w:id="31" w:name="overall-description"/>
+      <w:bookmarkEnd w:id="31"/>
+      <w:r>
+        <w:t xml:space="preserve">2 Overall Description</w:t>
+      </w:r>
+    </w:p>
+    <w:p>
+      <w:pPr>
+        <w:pStyle w:val="Heading3"/>
+      </w:pPr>
+      <w:bookmarkStart w:id="32" w:name="product-perspective"/>
+      <w:bookmarkEnd w:id="32"/>
+      <w:r>
+        <w:t xml:space="preserve">2.1 Product Perspective</w:t>
+      </w:r>
+    </w:p>
+    <w:p>
+      <w:pPr>
+        <w:pStyle w:val="Heading3"/>
+      </w:pPr>
+      <w:bookmarkStart w:id="33" w:name="product-functions"/>
+      <w:bookmarkEnd w:id="33"/>
+      <w:r>
+        <w:t xml:space="preserve">2.2 Product Functions</w:t>
+      </w:r>
+    </w:p>
+    <w:p>
+      <w:pPr>
+        <w:pStyle w:val="FigureWithCaption"/>
+      </w:pPr>
+      <w:r>
+        <w:drawing>
+          <wp:inline>
+            <wp:extent cx="5334000" cy="4050133"/>
+            <wp:effectExtent b="0" l="0" r="0" t="0"/>
+            <wp:docPr descr="Druckluftplan des GW40" title="" id="1" name="Picture"/>
+            <a:graphic>
+              <a:graphicData uri="http://schemas.openxmlformats.org/drawingml/2006/picture">
+                <pic:pic>
+                  <pic:nvPicPr>
+                    <pic:cNvPr descr="Bilder/PneumaticSchemeDraft.png" id="0" name="Picture"/>
+                    <pic:cNvPicPr>
+                      <a:picLocks noChangeArrowheads="1" noChangeAspect="1"/>
+                    </pic:cNvPicPr>
+                  </pic:nvPicPr>
+                  <pic:blipFill>
+                    <a:blip r:embed="rId34"/>
+                    <a:stretch>
+                      <a:fillRect/>
+                    </a:stretch>
+                  </pic:blipFill>
+                  <pic:spPr bwMode="auto">
+                    <a:xfrm>
+                      <a:off x="0" y="0"/>
+                      <a:ext cx="5334000" cy="4050133"/>
+                    </a:xfrm>
+                    <a:prstGeom prst="rect">
+                      <a:avLst/>
+                    </a:prstGeom>
+                    <a:noFill/>
+                    <a:ln w="9525">
+                      <a:noFill/>
+                      <a:headEnd/>
+                      <a:tailEnd/>
+                    </a:ln>
+                  </pic:spPr>
+                </pic:pic>
+              </a:graphicData>
+            </a:graphic>
+          </wp:inline>
+        </w:drawing>
+      </w:r>
+    </w:p>
+    <w:p>
+      <w:pPr>
+        <w:pStyle w:val="ImageCaption"/>
+      </w:pPr>
+      <w:r>
+        <w:t xml:space="preserve">Druckluftplan des GW40</w:t>
       </w:r>
     </w:p>
     <w:p>
       <w:pPr>
         <w:pStyle w:val="BodyText"/>
       </w:pPr>
-    </w:p>
-    <w:p>
-      <w:pPr>
-        <w:pStyle w:val="Compact"/>
-      </w:pPr>
-      <w:r>
-        <w:t xml:space="preserve">Revision History</w:t>
-      </w:r>
-    </w:p>
-    <w:p>
-      <w:pPr>
-        <w:pStyle w:val="Compact"/>
-      </w:pPr>
-      <w:r>
-        <w:t xml:space="preserve">Name</w:t>
-      </w:r>
-    </w:p>
-    <w:p>
-      <w:pPr>
-        <w:pStyle w:val="Compact"/>
-      </w:pPr>
-      <w:r>
-        <w:t xml:space="preserve">Date</w:t>
-      </w:r>
-    </w:p>
-    <w:p>
-      <w:pPr>
-        <w:pStyle w:val="Compact"/>
-      </w:pPr>
-      <w:r>
-        <w:t xml:space="preserve">Reason for Changes</w:t>
-      </w:r>
-    </w:p>
-    <w:p>
-      <w:pPr>
-        <w:pStyle w:val="Compact"/>
-      </w:pPr>
-      <w:r>
-        <w:t xml:space="preserve">Version</w:t>
-      </w:r>
-    </w:p>
-    <w:p>
-      <w:pPr>
-        <w:pStyle w:val="Heading2"/>
-      </w:pPr>
-      <w:bookmarkStart w:id="22" w:name="introduction"/>
-      <w:bookmarkEnd w:id="22"/>
-      <w:r>
-        <w:t xml:space="preserve">1 Introduction</w:t>
-      </w:r>
-    </w:p>
-    <w:p>
-      <w:pPr>
-        <w:pStyle w:val="FirstParagraph"/>
-      </w:pPr>
-      <w:r>
-        <w:t xml:space="preserve">Dieses Dokument beschreibt die Umsetzung des Bremssystems für den Güterwagen 4.0 im Rahmen des Projekts "Neue Elektronik- und Kommunikationssysteme für den intelligenten, vernetzten Güterwage (FKZ 16ES0850K)".</w:t>
-      </w:r>
-    </w:p>
-    <w:p>
-      <w:pPr>
-        <w:pStyle w:val="Heading3"/>
-      </w:pPr>
-      <w:bookmarkStart w:id="23" w:name="purpose"/>
-      <w:bookmarkEnd w:id="23"/>
-      <w:r>
-        <w:t xml:space="preserve">1.1 Purpose</w:t>
-      </w:r>
-    </w:p>
-    <w:p>
-      <w:pPr>
-        <w:pStyle w:val="FirstParagraph"/>
-      </w:pPr>
-      <w:r>
-        <w:t xml:space="preserve">Das vorliegende Dokument beschreibt die Anforderungen an die Komponenten des Bremssystem für</w:t>
-      </w:r>
-    </w:p>
-    <w:p>
-      <w:pPr>
-        <w:pStyle w:val="Compact"/>
-        <w:numPr>
-          <w:numId w:val="1001"/>
-          <w:ilvl w:val="0"/>
-        </w:numPr>
-      </w:pPr>
-      <w:r>
-        <w:t xml:space="preserve">Labormuster und</w:t>
-      </w:r>
-    </w:p>
-    <w:p>
-      <w:pPr>
-        <w:pStyle w:val="Compact"/>
-        <w:numPr>
-          <w:numId w:val="1001"/>
-          <w:ilvl w:val="0"/>
-        </w:numPr>
-      </w:pPr>
-      <w:r>
-        <w:t xml:space="preserve">Demonstrator.</w:t>
-      </w:r>
-    </w:p>
-    <w:p>
-      <w:pPr>
-        <w:pStyle w:val="FirstParagraph"/>
-      </w:pPr>
-      <w:r>
-        <w:t xml:space="preserve">Es wird im folgenden von einem für den SS-Verkehr geeigneten Güterwagen ausgegangen.</w:t>
-      </w:r>
-    </w:p>
-    <w:p>
-      <w:pPr>
-        <w:pStyle w:val="Heading3"/>
-      </w:pPr>
-      <w:bookmarkStart w:id="24" w:name="document-conventions"/>
-      <w:bookmarkEnd w:id="24"/>
-      <w:r>
-        <w:t xml:space="preserve">1.2 Document Conventions</w:t>
-      </w:r>
-    </w:p>
-    <w:p>
-      <w:pPr>
-        <w:pStyle w:val="Heading3"/>
-      </w:pPr>
-      <w:bookmarkStart w:id="25" w:name="glossary"/>
-      <w:bookmarkEnd w:id="25"/>
-      <w:r>
-        <w:t xml:space="preserve">1.3 Glossary</w:t>
-      </w:r>
-    </w:p>
-    <w:p>
-      <w:pPr>
-        <w:pStyle w:val="Heading3"/>
-      </w:pPr>
-      <w:bookmarkStart w:id="26" w:name="intended-audience-and-reading-suggestions"/>
-      <w:bookmarkEnd w:id="26"/>
-      <w:r>
-        <w:t xml:space="preserve">1.4 Intended Audience and Reading Suggestions</w:t>
-      </w:r>
-    </w:p>
-    <w:p>
-      <w:pPr>
-        <w:pStyle w:val="Heading3"/>
-      </w:pPr>
-      <w:bookmarkStart w:id="27" w:name="product-scope"/>
-      <w:bookmarkEnd w:id="27"/>
-      <w:r>
-        <w:t xml:space="preserve">1.5 Product Scope</w:t>
-      </w:r>
-    </w:p>
-    <w:p>
-      <w:pPr>
-        <w:pStyle w:val="Heading3"/>
-      </w:pPr>
-      <w:bookmarkStart w:id="28" w:name="references"/>
-      <w:bookmarkEnd w:id="28"/>
-      <w:r>
-        <w:t xml:space="preserve">1.6 References</w:t>
-      </w:r>
-    </w:p>
-    <w:p>
-      <w:pPr>
-        <w:pStyle w:val="Heading2"/>
-      </w:pPr>
-      <w:bookmarkStart w:id="29" w:name="overall-description"/>
-      <w:bookmarkEnd w:id="29"/>
-      <w:r>
-        <w:t xml:space="preserve">2 Overall Description</w:t>
-      </w:r>
-    </w:p>
-    <w:p>
-      <w:pPr>
-        <w:pStyle w:val="Heading3"/>
-      </w:pPr>
-      <w:bookmarkStart w:id="30" w:name="product-perspective"/>
-      <w:bookmarkEnd w:id="30"/>
-      <w:r>
-        <w:t xml:space="preserve">2.1 Product Perspective</w:t>
-      </w:r>
-    </w:p>
-    <w:p>
-      <w:pPr>
-        <w:pStyle w:val="Heading3"/>
-      </w:pPr>
-      <w:bookmarkStart w:id="31" w:name="product-functions"/>
-      <w:bookmarkEnd w:id="31"/>
-      <w:r>
-        <w:t xml:space="preserve">2.2 Product Functions</w:t>
-      </w:r>
-    </w:p>
-    <w:p>
-      <w:pPr>
-        <w:pStyle w:val="FirstParagraph"/>
-      </w:pPr>
       <w:r>
         <w:t xml:space="preserve">Die Bremse des Güterwagen 4.0 bietet folgende Funktionen:</w:t>
       </w:r>
@@ -249,72 +481,12 @@
       <w:pPr>
         <w:pStyle w:val="Compact"/>
         <w:numPr>
-          <w:numId w:val="1002"/>
+          <w:numId w:val="1003"/>
           <w:ilvl w:val="0"/>
         </w:numPr>
       </w:pPr>
       <w:r>
         <w:t xml:space="preserve">TSI-konformes Steuerventil</w:t>
-      </w:r>
-    </w:p>
-    <w:p>
-      <w:pPr>
-        <w:pStyle w:val="Compact"/>
-        <w:numPr>
-          <w:numId w:val="1003"/>
-          <w:ilvl w:val="1"/>
-        </w:numPr>
-      </w:pPr>
-      <w:r>
-        <w:t xml:space="preserve">Bremsarten G und P</w:t>
-      </w:r>
-    </w:p>
-    <w:p>
-      <w:pPr>
-        <w:pStyle w:val="Compact"/>
-        <w:numPr>
-          <w:numId w:val="1003"/>
-          <w:ilvl w:val="1"/>
-        </w:numPr>
-      </w:pPr>
-      <w:r>
-        <w:t xml:space="preserve">Automatische Lastabbremsung</w:t>
-      </w:r>
-    </w:p>
-    <w:p>
-      <w:pPr>
-        <w:pStyle w:val="Compact"/>
-        <w:numPr>
-          <w:numId w:val="1002"/>
-          <w:ilvl w:val="0"/>
-        </w:numPr>
-      </w:pPr>
-      <w:r>
-        <w:t xml:space="preserve">Fernbetätigte Endabsperrhähne</w:t>
-      </w:r>
-    </w:p>
-    <w:p>
-      <w:pPr>
-        <w:pStyle w:val="Compact"/>
-        <w:numPr>
-          <w:numId w:val="1002"/>
-          <w:ilvl w:val="0"/>
-        </w:numPr>
-      </w:pPr>
-      <w:r>
-        <w:t xml:space="preserve">Anzeige des Zustands der pneumatischen Kupplung (drucklos/druckbeaufschlagt)</w:t>
-      </w:r>
-    </w:p>
-    <w:p>
-      <w:pPr>
-        <w:pStyle w:val="Compact"/>
-        <w:numPr>
-          <w:numId w:val="1002"/>
-          <w:ilvl w:val="0"/>
-        </w:numPr>
-      </w:pPr>
-      <w:r>
-        <w:t xml:space="preserve">Fernbetätigung folgender Funktionen</w:t>
       </w:r>
     </w:p>
     <w:p>
@@ -326,7 +498,7 @@
         </w:numPr>
       </w:pPr>
       <w:r>
-        <w:t xml:space="preserve">Schnelllösen</w:t>
+        <w:t xml:space="preserve">Bremsarten G und P</w:t>
       </w:r>
     </w:p>
     <w:p>
@@ -338,6 +510,66 @@
         </w:numPr>
       </w:pPr>
       <w:r>
+        <w:t xml:space="preserve">Automatische Lastabbremsung</w:t>
+      </w:r>
+    </w:p>
+    <w:p>
+      <w:pPr>
+        <w:pStyle w:val="Compact"/>
+        <w:numPr>
+          <w:numId w:val="1003"/>
+          <w:ilvl w:val="0"/>
+        </w:numPr>
+      </w:pPr>
+      <w:r>
+        <w:t xml:space="preserve">Fernbetätigte Endabsperrhähne</w:t>
+      </w:r>
+    </w:p>
+    <w:p>
+      <w:pPr>
+        <w:pStyle w:val="Compact"/>
+        <w:numPr>
+          <w:numId w:val="1003"/>
+          <w:ilvl w:val="0"/>
+        </w:numPr>
+      </w:pPr>
+      <w:r>
+        <w:t xml:space="preserve">Anzeige des Zustands der pneumatischen Kupplung (drucklos/druckbeaufschlagt)</w:t>
+      </w:r>
+    </w:p>
+    <w:p>
+      <w:pPr>
+        <w:pStyle w:val="Compact"/>
+        <w:numPr>
+          <w:numId w:val="1003"/>
+          <w:ilvl w:val="0"/>
+        </w:numPr>
+      </w:pPr>
+      <w:r>
+        <w:t xml:space="preserve">Fernbetätigung folgender Funktionen</w:t>
+      </w:r>
+    </w:p>
+    <w:p>
+      <w:pPr>
+        <w:pStyle w:val="Compact"/>
+        <w:numPr>
+          <w:numId w:val="1005"/>
+          <w:ilvl w:val="1"/>
+        </w:numPr>
+      </w:pPr>
+      <w:r>
+        <w:t xml:space="preserve">Schnelllösen</w:t>
+      </w:r>
+    </w:p>
+    <w:p>
+      <w:pPr>
+        <w:pStyle w:val="Compact"/>
+        <w:numPr>
+          <w:numId w:val="1005"/>
+          <w:ilvl w:val="1"/>
+        </w:numPr>
+      </w:pPr>
+      <w:r>
         <w:t xml:space="preserve">Bremse aus</w:t>
       </w:r>
     </w:p>
@@ -345,7 +577,7 @@
       <w:pPr>
         <w:pStyle w:val="Compact"/>
         <w:numPr>
-          <w:numId w:val="1004"/>
+          <w:numId w:val="1005"/>
           <w:ilvl w:val="1"/>
         </w:numPr>
       </w:pPr>
@@ -357,7 +589,7 @@
       <w:pPr>
         <w:pStyle w:val="Compact"/>
         <w:numPr>
-          <w:numId w:val="1002"/>
+          <w:numId w:val="1003"/>
           <w:ilvl w:val="0"/>
         </w:numPr>
       </w:pPr>
@@ -369,7 +601,7 @@
       <w:pPr>
         <w:pStyle w:val="Compact"/>
         <w:numPr>
-          <w:numId w:val="1002"/>
+          <w:numId w:val="1003"/>
           <w:ilvl w:val="0"/>
         </w:numPr>
       </w:pPr>
@@ -381,7 +613,7 @@
       <w:pPr>
         <w:pStyle w:val="Compact"/>
         <w:numPr>
-          <w:numId w:val="1002"/>
+          <w:numId w:val="1003"/>
           <w:ilvl w:val="0"/>
         </w:numPr>
       </w:pPr>
@@ -393,8 +625,8 @@
       <w:pPr>
         <w:pStyle w:val="Heading3"/>
       </w:pPr>
-      <w:bookmarkStart w:id="32" w:name="user-classes-and-characteristics"/>
-      <w:bookmarkEnd w:id="32"/>
+      <w:bookmarkStart w:id="35" w:name="user-classes-and-characteristics"/>
+      <w:bookmarkEnd w:id="35"/>
       <w:r>
         <w:t xml:space="preserve">2.3 User Classes and Characteristics</w:t>
       </w:r>
@@ -411,7 +643,7 @@
       <w:pPr>
         <w:pStyle w:val="Compact"/>
         <w:numPr>
-          <w:numId w:val="1005"/>
+          <w:numId w:val="1006"/>
           <w:ilvl w:val="0"/>
         </w:numPr>
       </w:pPr>
@@ -423,7 +655,7 @@
       <w:pPr>
         <w:pStyle w:val="Compact"/>
         <w:numPr>
-          <w:numId w:val="1005"/>
+          <w:numId w:val="1006"/>
           <w:ilvl w:val="0"/>
         </w:numPr>
       </w:pPr>
@@ -435,7 +667,7 @@
       <w:pPr>
         <w:pStyle w:val="Compact"/>
         <w:numPr>
-          <w:numId w:val="1005"/>
+          <w:numId w:val="1006"/>
           <w:ilvl w:val="0"/>
         </w:numPr>
       </w:pPr>
@@ -447,7 +679,7 @@
       <w:pPr>
         <w:pStyle w:val="Compact"/>
         <w:numPr>
-          <w:numId w:val="1005"/>
+          <w:numId w:val="1006"/>
           <w:ilvl w:val="0"/>
         </w:numPr>
       </w:pPr>
@@ -459,8 +691,8 @@
       <w:pPr>
         <w:pStyle w:val="Heading3"/>
       </w:pPr>
-      <w:bookmarkStart w:id="33" w:name="operating-environment"/>
-      <w:bookmarkEnd w:id="33"/>
+      <w:bookmarkStart w:id="36" w:name="operating-environment"/>
+      <w:bookmarkEnd w:id="36"/>
       <w:r>
         <w:t xml:space="preserve">2.4 Operating Environment</w:t>
       </w:r>
@@ -469,8 +701,8 @@
       <w:pPr>
         <w:pStyle w:val="Heading3"/>
       </w:pPr>
-      <w:bookmarkStart w:id="34" w:name="design-and-implementation-constraints"/>
-      <w:bookmarkEnd w:id="34"/>
+      <w:bookmarkStart w:id="37" w:name="design-and-implementation-constraints"/>
+      <w:bookmarkEnd w:id="37"/>
       <w:r>
         <w:t xml:space="preserve">2.5 Design and Implementation Constraints</w:t>
       </w:r>
@@ -487,8 +719,8 @@
       <w:pPr>
         <w:pStyle w:val="Heading3"/>
       </w:pPr>
-      <w:bookmarkStart w:id="35" w:name="user-documentation"/>
-      <w:bookmarkEnd w:id="35"/>
+      <w:bookmarkStart w:id="38" w:name="user-documentation"/>
+      <w:bookmarkEnd w:id="38"/>
       <w:r>
         <w:t xml:space="preserve">2.6 User Documentation</w:t>
       </w:r>
@@ -497,8 +729,8 @@
       <w:pPr>
         <w:pStyle w:val="Heading3"/>
       </w:pPr>
-      <w:bookmarkStart w:id="36" w:name="assumptions-and-dependencies"/>
-      <w:bookmarkEnd w:id="36"/>
+      <w:bookmarkStart w:id="39" w:name="assumptions-and-dependencies"/>
+      <w:bookmarkEnd w:id="39"/>
       <w:r>
         <w:t xml:space="preserve">2.7 Assumptions and Dependencies</w:t>
       </w:r>
@@ -507,8 +739,8 @@
       <w:pPr>
         <w:pStyle w:val="Heading2"/>
       </w:pPr>
-      <w:bookmarkStart w:id="37" w:name="external-interface-requirements"/>
-      <w:bookmarkEnd w:id="37"/>
+      <w:bookmarkStart w:id="40" w:name="external-interface-requirements"/>
+      <w:bookmarkEnd w:id="40"/>
       <w:r>
         <w:t xml:space="preserve">3 External Interface Requirements</w:t>
       </w:r>
@@ -517,8 +749,8 @@
       <w:pPr>
         <w:pStyle w:val="Heading3"/>
       </w:pPr>
-      <w:bookmarkStart w:id="38" w:name="user-interfaces"/>
-      <w:bookmarkEnd w:id="38"/>
+      <w:bookmarkStart w:id="41" w:name="user-interfaces"/>
+      <w:bookmarkEnd w:id="41"/>
       <w:r>
         <w:t xml:space="preserve">3.1 User Interfaces</w:t>
       </w:r>
@@ -527,55 +759,1095 @@
       <w:pPr>
         <w:pStyle w:val="Heading3"/>
       </w:pPr>
-      <w:bookmarkStart w:id="39" w:name="hardware-interfaces"/>
-      <w:bookmarkEnd w:id="39"/>
+      <w:bookmarkStart w:id="42" w:name="hardware-interfaces"/>
+      <w:bookmarkEnd w:id="42"/>
       <w:r>
         <w:t xml:space="preserve">3.2 Hardware Interfaces</w:t>
       </w:r>
     </w:p>
-    <w:p>
-      <w:pPr>
-        <w:pStyle w:val="FirstParagraph"/>
-      </w:pPr>
-      <w:r>
-        <w:t xml:space="preserve">--- | --- | --- |</w:t>
-      </w:r>
-      <w:r>
-        <w:br w:type="textWrapping"/>
-      </w:r>
-      <w:r>
-        <w:t xml:space="preserve">Komponente | Schnittstelle | Kommentar |</w:t>
-      </w:r>
-      <w:r>
-        <w:br w:type="textWrapping"/>
-      </w:r>
-      <w:r>
-        <w:t xml:space="preserve">TSI-konformes Steuerventil | Verschraubung gemäß gewähltem Steuerventil | |</w:t>
-      </w:r>
-      <w:r>
-        <w:br w:type="textWrapping"/>
-      </w:r>
-      <w:r>
-        <w:t xml:space="preserve">| Schnelllösen, Bremsstellung offen | |</w:t>
-      </w:r>
-      <w:r>
-        <w:br w:type="textWrapping"/>
-      </w:r>
-      <w:r>
-        <w:t xml:space="preserve">Relaisventil | | |</w:t>
-      </w:r>
-      <w:r>
-        <w:br w:type="textWrapping"/>
-      </w:r>
-      <w:r>
-        <w:t xml:space="preserve">--- | --- | --- |</w:t>
-      </w:r>
-    </w:p>
-    <w:p>
-      <w:pPr>
-        <w:pStyle w:val="Compact"/>
-        <w:numPr>
-          <w:numId w:val="1006"/>
+    <w:tbl>
+      <w:tblPr>
+        <w:tblStyle w:val="TableNormal"/>
+        <w:tblW w:type="pct" w:w="0.0"/>
+        <w:tblLook w:firstRow="1"/>
+      </w:tblPr>
+      <w:tblGrid/>
+      <w:tr>
+        <w:trPr>
+          <w:cnfStyle w:firstRow="1"/>
+        </w:trPr>
+        <w:tc>
+          <w:tcPr>
+            <w:tcBorders>
+              <w:bottom w:val="single"/>
+            </w:tcBorders>
+            <w:vAlign w:val="bottom"/>
+          </w:tcPr>
+          <w:p>
+            <w:pPr>
+              <w:pStyle w:val="Compact"/>
+              <w:jc w:val="left"/>
+            </w:pPr>
+            <w:r>
+              <w:t xml:space="preserve">Komponente</w:t>
+            </w:r>
+          </w:p>
+        </w:tc>
+        <w:tc>
+          <w:tcPr>
+            <w:tcBorders>
+              <w:bottom w:val="single"/>
+            </w:tcBorders>
+            <w:vAlign w:val="bottom"/>
+          </w:tcPr>
+          <w:p>
+            <w:pPr>
+              <w:pStyle w:val="Compact"/>
+              <w:jc w:val="left"/>
+            </w:pPr>
+            <w:r>
+              <w:t xml:space="preserve">Schnittstelle</w:t>
+            </w:r>
+          </w:p>
+        </w:tc>
+        <w:tc>
+          <w:tcPr>
+            <w:tcBorders>
+              <w:bottom w:val="single"/>
+            </w:tcBorders>
+            <w:vAlign w:val="bottom"/>
+          </w:tcPr>
+          <w:p>
+            <w:pPr>
+              <w:pStyle w:val="Compact"/>
+              <w:jc w:val="left"/>
+            </w:pPr>
+            <w:r>
+              <w:t xml:space="preserve">Kommentar</w:t>
+            </w:r>
+          </w:p>
+        </w:tc>
+      </w:tr>
+      <w:tr>
+        <w:tc>
+          <w:p>
+            <w:pPr>
+              <w:pStyle w:val="Compact"/>
+              <w:jc w:val="left"/>
+            </w:pPr>
+            <w:r>
+              <w:t xml:space="preserve">Steuerventil</w:t>
+            </w:r>
+          </w:p>
+        </w:tc>
+        <w:tc>
+          <w:p>
+            <w:pPr>
+              <w:pStyle w:val="Compact"/>
+              <w:jc w:val="left"/>
+            </w:pPr>
+            <w:r>
+              <w:t xml:space="preserve">Verschraubung gemäß gewähltem Steuerventil</w:t>
+            </w:r>
+          </w:p>
+        </w:tc>
+        <w:tc>
+          <w:p>
+            <w:pPr>
+              <w:pStyle w:val="Compact"/>
+            </w:pPr>
+          </w:p>
+        </w:tc>
+      </w:tr>
+      <w:tr>
+        <w:tc>
+          <w:p>
+            <w:pPr>
+              <w:pStyle w:val="Compact"/>
+              <w:jc w:val="left"/>
+            </w:pPr>
+            <w:r>
+              <w:t xml:space="preserve">Schnelllösen, Bremsstellung tbd</w:t>
+            </w:r>
+          </w:p>
+        </w:tc>
+        <w:tc>
+          <w:p>
+            <w:pPr>
+              <w:pStyle w:val="Compact"/>
+            </w:pPr>
+          </w:p>
+        </w:tc>
+      </w:tr>
+      <w:tr>
+        <w:tc>
+          <w:p>
+            <w:pPr>
+              <w:pStyle w:val="Compact"/>
+              <w:jc w:val="left"/>
+            </w:pPr>
+            <w:r>
+              <w:t xml:space="preserve">Relaisventil</w:t>
+            </w:r>
+          </w:p>
+        </w:tc>
+        <w:tc>
+          <w:p>
+            <w:pPr>
+              <w:pStyle w:val="Compact"/>
+              <w:jc w:val="left"/>
+            </w:pPr>
+            <w:r>
+              <w:t xml:space="preserve">Verschraubung gemäß gewähltem Steuerventil</w:t>
+            </w:r>
+          </w:p>
+        </w:tc>
+        <w:tc>
+          <w:p>
+            <w:pPr>
+              <w:pStyle w:val="Compact"/>
+            </w:pPr>
+          </w:p>
+        </w:tc>
+      </w:tr>
+      <w:tr>
+        <w:tc>
+          <w:p>
+            <w:pPr>
+              <w:pStyle w:val="Compact"/>
+              <w:jc w:val="left"/>
+            </w:pPr>
+            <w:r>
+              <w:t xml:space="preserve">Cv-Druck</w:t>
+            </w:r>
+          </w:p>
+        </w:tc>
+        <w:tc>
+          <w:p>
+            <w:pPr>
+              <w:pStyle w:val="Compact"/>
+            </w:pPr>
+          </w:p>
+        </w:tc>
+      </w:tr>
+      <w:tr>
+        <w:tc>
+          <w:p>
+            <w:pPr>
+              <w:pStyle w:val="Compact"/>
+              <w:jc w:val="left"/>
+            </w:pPr>
+            <w:r>
+              <w:t xml:space="preserve">R-Druck</w:t>
+            </w:r>
+          </w:p>
+        </w:tc>
+        <w:tc>
+          <w:p>
+            <w:pPr>
+              <w:pStyle w:val="Compact"/>
+            </w:pPr>
+          </w:p>
+        </w:tc>
+      </w:tr>
+      <w:tr>
+        <w:tc>
+          <w:p>
+            <w:pPr>
+              <w:pStyle w:val="Compact"/>
+              <w:jc w:val="left"/>
+            </w:pPr>
+            <w:r>
+              <w:t xml:space="preserve">T-Druck</w:t>
+            </w:r>
+          </w:p>
+        </w:tc>
+        <w:tc>
+          <w:p>
+            <w:pPr>
+              <w:pStyle w:val="Compact"/>
+            </w:pPr>
+          </w:p>
+        </w:tc>
+      </w:tr>
+      <w:tr>
+        <w:tc>
+          <w:p>
+            <w:pPr>
+              <w:pStyle w:val="Compact"/>
+              <w:jc w:val="left"/>
+            </w:pPr>
+            <w:r>
+              <w:t xml:space="preserve">C-Druck</w:t>
+            </w:r>
+          </w:p>
+        </w:tc>
+        <w:tc>
+          <w:p>
+            <w:pPr>
+              <w:pStyle w:val="Compact"/>
+            </w:pPr>
+          </w:p>
+        </w:tc>
+      </w:tr>
+      <w:tr>
+        <w:tc>
+          <w:p>
+            <w:pPr>
+              <w:pStyle w:val="Compact"/>
+              <w:jc w:val="left"/>
+            </w:pPr>
+            <w:r>
+              <w:t xml:space="preserve">Endabsperrhähne</w:t>
+            </w:r>
+          </w:p>
+        </w:tc>
+        <w:tc>
+          <w:p>
+            <w:pPr>
+              <w:pStyle w:val="Compact"/>
+              <w:jc w:val="left"/>
+            </w:pPr>
+            <w:r>
+              <w:t xml:space="preserve">Verschraubung nach DIN EN 14601 (oder Adaption)</w:t>
+            </w:r>
+          </w:p>
+        </w:tc>
+        <w:tc>
+          <w:p>
+            <w:pPr>
+              <w:pStyle w:val="Compact"/>
+            </w:pPr>
+          </w:p>
+        </w:tc>
+      </w:tr>
+      <w:tr>
+        <w:tc>
+          <w:p>
+            <w:pPr>
+              <w:pStyle w:val="Compact"/>
+              <w:jc w:val="left"/>
+            </w:pPr>
+            <w:r>
+              <w:t xml:space="preserve">Außenanzeige</w:t>
+            </w:r>
+          </w:p>
+        </w:tc>
+        <w:tc>
+          <w:p>
+            <w:pPr>
+              <w:pStyle w:val="Compact"/>
+              <w:jc w:val="left"/>
+            </w:pPr>
+            <w:r>
+              <w:t xml:space="preserve">Verschraubung Pufferträger</w:t>
+            </w:r>
+          </w:p>
+        </w:tc>
+        <w:tc>
+          <w:p>
+            <w:pPr>
+              <w:pStyle w:val="Compact"/>
+            </w:pPr>
+          </w:p>
+        </w:tc>
+      </w:tr>
+      <w:tr>
+        <w:tc>
+          <w:p>
+            <w:pPr>
+              <w:pStyle w:val="Compact"/>
+              <w:jc w:val="left"/>
+            </w:pPr>
+            <w:r>
+              <w:t xml:space="preserve">Anschluss Kupplungsdruck</w:t>
+            </w:r>
+          </w:p>
+        </w:tc>
+        <w:tc>
+          <w:p>
+            <w:pPr>
+              <w:pStyle w:val="Compact"/>
+            </w:pPr>
+          </w:p>
+        </w:tc>
+      </w:tr>
+      <w:tr>
+        <w:tc>
+          <w:p>
+            <w:pPr>
+              <w:pStyle w:val="Compact"/>
+              <w:jc w:val="left"/>
+            </w:pPr>
+            <w:r>
+              <w:t xml:space="preserve">Feststellbremse</w:t>
+            </w:r>
+          </w:p>
+        </w:tc>
+        <w:tc>
+          <w:p>
+            <w:pPr>
+              <w:pStyle w:val="Compact"/>
+              <w:jc w:val="left"/>
+            </w:pPr>
+            <w:r>
+              <w:t xml:space="preserve">Anschluss an Bremsgestänge bzw. Bremszange</w:t>
+            </w:r>
+          </w:p>
+        </w:tc>
+        <w:tc>
+          <w:p>
+            <w:pPr>
+              <w:pStyle w:val="Compact"/>
+            </w:pPr>
+          </w:p>
+        </w:tc>
+      </w:tr>
+      <w:tr>
+        <w:tc>
+          <w:p>
+            <w:pPr>
+              <w:pStyle w:val="Compact"/>
+              <w:jc w:val="left"/>
+            </w:pPr>
+            <w:r>
+              <w:t xml:space="preserve">ep-Bremsen</w:t>
+            </w:r>
+          </w:p>
+        </w:tc>
+        <w:tc>
+          <w:p>
+            <w:pPr>
+              <w:pStyle w:val="Compact"/>
+              <w:jc w:val="left"/>
+            </w:pPr>
+            <w:r>
+              <w:t xml:space="preserve">Anschluss HLL</w:t>
+            </w:r>
+          </w:p>
+        </w:tc>
+        <w:tc>
+          <w:p>
+            <w:pPr>
+              <w:pStyle w:val="Compact"/>
+            </w:pPr>
+          </w:p>
+        </w:tc>
+      </w:tr>
+      <w:tr>
+        <w:tc>
+          <w:p>
+            <w:pPr>
+              <w:pStyle w:val="Compact"/>
+              <w:jc w:val="left"/>
+            </w:pPr>
+            <w:r>
+              <w:t xml:space="preserve">Verbindung zum Fzg</w:t>
+            </w:r>
+          </w:p>
+        </w:tc>
+        <w:tc>
+          <w:p>
+            <w:pPr>
+              <w:pStyle w:val="Compact"/>
+            </w:pPr>
+          </w:p>
+        </w:tc>
+      </w:tr>
+      <w:tr>
+        <w:tc>
+          <w:p>
+            <w:pPr>
+              <w:pStyle w:val="Compact"/>
+              <w:jc w:val="left"/>
+            </w:pPr>
+            <w:r>
+              <w:t xml:space="preserve">Messung C-Druck</w:t>
+            </w:r>
+          </w:p>
+        </w:tc>
+        <w:tc>
+          <w:p>
+            <w:pPr>
+              <w:pStyle w:val="Compact"/>
+              <w:jc w:val="left"/>
+            </w:pPr>
+            <w:r>
+              <w:t xml:space="preserve">Einschraubung C-Leitung</w:t>
+            </w:r>
+          </w:p>
+        </w:tc>
+        <w:tc>
+          <w:p>
+            <w:pPr>
+              <w:pStyle w:val="Compact"/>
+            </w:pPr>
+          </w:p>
+        </w:tc>
+      </w:tr>
+    </w:tbl>
+    <w:p>
+      <w:pPr>
+        <w:pStyle w:val="Heading3"/>
+      </w:pPr>
+      <w:bookmarkStart w:id="43" w:name="software-interfaces"/>
+      <w:bookmarkEnd w:id="43"/>
+      <w:r>
+        <w:t xml:space="preserve">3.3 Software Interfaces</w:t>
+      </w:r>
+    </w:p>
+    <w:tbl>
+      <w:tblPr>
+        <w:tblStyle w:val="TableNormal"/>
+        <w:tblW w:type="pct" w:w="0.0"/>
+        <w:tblLook w:firstRow="1"/>
+      </w:tblPr>
+      <w:tblGrid/>
+      <w:tr>
+        <w:trPr>
+          <w:cnfStyle w:firstRow="1"/>
+        </w:trPr>
+        <w:tc>
+          <w:tcPr>
+            <w:tcBorders>
+              <w:bottom w:val="single"/>
+            </w:tcBorders>
+            <w:vAlign w:val="bottom"/>
+          </w:tcPr>
+          <w:p>
+            <w:pPr>
+              <w:pStyle w:val="Compact"/>
+              <w:jc w:val="left"/>
+            </w:pPr>
+            <w:r>
+              <w:t xml:space="preserve">Komponente</w:t>
+            </w:r>
+          </w:p>
+        </w:tc>
+        <w:tc>
+          <w:tcPr>
+            <w:tcBorders>
+              <w:bottom w:val="single"/>
+            </w:tcBorders>
+            <w:vAlign w:val="bottom"/>
+          </w:tcPr>
+          <w:p>
+            <w:pPr>
+              <w:pStyle w:val="Compact"/>
+              <w:jc w:val="left"/>
+            </w:pPr>
+            <w:r>
+              <w:t xml:space="preserve">Funktion</w:t>
+            </w:r>
+          </w:p>
+        </w:tc>
+        <w:tc>
+          <w:tcPr>
+            <w:tcBorders>
+              <w:bottom w:val="single"/>
+            </w:tcBorders>
+            <w:vAlign w:val="bottom"/>
+          </w:tcPr>
+          <w:p>
+            <w:pPr>
+              <w:pStyle w:val="Compact"/>
+              <w:jc w:val="left"/>
+            </w:pPr>
+            <w:r>
+              <w:t xml:space="preserve">Schnittstelle</w:t>
+            </w:r>
+          </w:p>
+        </w:tc>
+        <w:tc>
+          <w:tcPr>
+            <w:tcBorders>
+              <w:bottom w:val="single"/>
+            </w:tcBorders>
+            <w:vAlign w:val="bottom"/>
+          </w:tcPr>
+          <w:p>
+            <w:pPr>
+              <w:pStyle w:val="Compact"/>
+              <w:jc w:val="left"/>
+            </w:pPr>
+            <w:r>
+              <w:t xml:space="preserve">Kommentar</w:t>
+            </w:r>
+          </w:p>
+        </w:tc>
+      </w:tr>
+      <w:tr>
+        <w:tc>
+          <w:p>
+            <w:pPr>
+              <w:pStyle w:val="Compact"/>
+              <w:jc w:val="left"/>
+            </w:pPr>
+            <w:r>
+              <w:t xml:space="preserve">Steuerventil</w:t>
+            </w:r>
+          </w:p>
+        </w:tc>
+        <w:tc>
+          <w:p>
+            <w:pPr>
+              <w:pStyle w:val="Compact"/>
+              <w:jc w:val="left"/>
+            </w:pPr>
+            <w:r>
+              <w:t xml:space="preserve">Schnelllösen</w:t>
+            </w:r>
+          </w:p>
+        </w:tc>
+        <w:tc>
+          <w:p>
+            <w:pPr>
+              <w:pStyle w:val="Compact"/>
+              <w:jc w:val="left"/>
+            </w:pPr>
+            <w:r>
+              <w:t xml:space="preserve">tbd: Ventil oder Antrieb? High active</w:t>
+            </w:r>
+          </w:p>
+        </w:tc>
+        <w:tc>
+          <w:p>
+            <w:pPr>
+              <w:pStyle w:val="Compact"/>
+            </w:pPr>
+          </w:p>
+        </w:tc>
+      </w:tr>
+      <w:tr>
+        <w:tc>
+          <w:p>
+            <w:pPr>
+              <w:pStyle w:val="Compact"/>
+              <w:jc w:val="left"/>
+            </w:pPr>
+            <w:r>
+              <w:t xml:space="preserve">Bremsstellung</w:t>
+            </w:r>
+          </w:p>
+        </w:tc>
+        <w:tc>
+          <w:p>
+            <w:pPr>
+              <w:pStyle w:val="Compact"/>
+              <w:jc w:val="left"/>
+            </w:pPr>
+            <w:r>
+              <w:t xml:space="preserve">tbd</w:t>
+            </w:r>
+          </w:p>
+        </w:tc>
+        <w:tc>
+          <w:p>
+            <w:pPr>
+              <w:pStyle w:val="Compact"/>
+            </w:pPr>
+          </w:p>
+        </w:tc>
+      </w:tr>
+      <w:tr>
+        <w:tc>
+          <w:p>
+            <w:pPr>
+              <w:pStyle w:val="Compact"/>
+              <w:jc w:val="left"/>
+            </w:pPr>
+            <w:r>
+              <w:t xml:space="preserve">Relaisventil</w:t>
+            </w:r>
+          </w:p>
+        </w:tc>
+        <w:tc>
+          <w:p>
+            <w:pPr>
+              <w:pStyle w:val="Compact"/>
+            </w:pPr>
+          </w:p>
+        </w:tc>
+        <w:tc>
+          <w:p>
+            <w:pPr>
+              <w:pStyle w:val="Compact"/>
+              <w:jc w:val="left"/>
+            </w:pPr>
+            <w:r>
+              <w:t xml:space="preserve">keine</w:t>
+            </w:r>
+          </w:p>
+        </w:tc>
+        <w:tc>
+          <w:p>
+            <w:pPr>
+              <w:pStyle w:val="Compact"/>
+            </w:pPr>
+          </w:p>
+        </w:tc>
+      </w:tr>
+      <w:tr>
+        <w:tc>
+          <w:p>
+            <w:pPr>
+              <w:pStyle w:val="Compact"/>
+              <w:jc w:val="left"/>
+            </w:pPr>
+            <w:r>
+              <w:t xml:space="preserve">Endabsperrhähne</w:t>
+            </w:r>
+          </w:p>
+        </w:tc>
+        <w:tc>
+          <w:p>
+            <w:pPr>
+              <w:pStyle w:val="Compact"/>
+              <w:jc w:val="left"/>
+            </w:pPr>
+            <w:r>
+              <w:t xml:space="preserve">Öffnen</w:t>
+            </w:r>
+          </w:p>
+        </w:tc>
+        <w:tc>
+          <w:p>
+            <w:pPr>
+              <w:pStyle w:val="Compact"/>
+              <w:jc w:val="left"/>
+            </w:pPr>
+            <w:r>
+              <w:t xml:space="preserve">tbd</w:t>
+            </w:r>
+          </w:p>
+        </w:tc>
+        <w:tc>
+          <w:p>
+            <w:pPr>
+              <w:pStyle w:val="Compact"/>
+            </w:pPr>
+          </w:p>
+        </w:tc>
+      </w:tr>
+      <w:tr>
+        <w:tc>
+          <w:p>
+            <w:pPr>
+              <w:pStyle w:val="Compact"/>
+              <w:jc w:val="left"/>
+            </w:pPr>
+            <w:r>
+              <w:t xml:space="preserve">Endabsperrhähne</w:t>
+            </w:r>
+          </w:p>
+        </w:tc>
+        <w:tc>
+          <w:p>
+            <w:pPr>
+              <w:pStyle w:val="Compact"/>
+              <w:jc w:val="left"/>
+            </w:pPr>
+            <w:r>
+              <w:t xml:space="preserve">Schließen</w:t>
+            </w:r>
+          </w:p>
+        </w:tc>
+        <w:tc>
+          <w:p>
+            <w:pPr>
+              <w:pStyle w:val="Compact"/>
+              <w:jc w:val="left"/>
+            </w:pPr>
+            <w:r>
+              <w:t xml:space="preserve">tbd</w:t>
+            </w:r>
+          </w:p>
+        </w:tc>
+        <w:tc>
+          <w:p>
+            <w:pPr>
+              <w:pStyle w:val="Compact"/>
+            </w:pPr>
+          </w:p>
+        </w:tc>
+      </w:tr>
+      <w:tr>
+        <w:tc>
+          <w:p>
+            <w:pPr>
+              <w:pStyle w:val="Compact"/>
+              <w:jc w:val="left"/>
+            </w:pPr>
+            <w:r>
+              <w:t xml:space="preserve">Außenanzeige</w:t>
+            </w:r>
+          </w:p>
+        </w:tc>
+        <w:tc>
+          <w:p>
+            <w:pPr>
+              <w:pStyle w:val="Compact"/>
+            </w:pPr>
+          </w:p>
+        </w:tc>
+        <w:tc>
+          <w:p>
+            <w:pPr>
+              <w:pStyle w:val="Compact"/>
+              <w:jc w:val="left"/>
+            </w:pPr>
+            <w:r>
+              <w:t xml:space="preserve">keine</w:t>
+            </w:r>
+          </w:p>
+        </w:tc>
+        <w:tc>
+          <w:p>
+            <w:pPr>
+              <w:pStyle w:val="Compact"/>
+              <w:jc w:val="left"/>
+            </w:pPr>
+            <w:r>
+              <w:t xml:space="preserve">Anlegen</w:t>
+            </w:r>
+          </w:p>
+        </w:tc>
+      </w:tr>
+      <w:tr>
+        <w:tc>
+          <w:p>
+            <w:pPr>
+              <w:pStyle w:val="Compact"/>
+              <w:jc w:val="left"/>
+            </w:pPr>
+            <w:r>
+              <w:t xml:space="preserve">Feststellbremse</w:t>
+            </w:r>
+          </w:p>
+        </w:tc>
+        <w:tc>
+          <w:p>
+            <w:pPr>
+              <w:pStyle w:val="Compact"/>
+              <w:jc w:val="left"/>
+            </w:pPr>
+            <w:r>
+              <w:t xml:space="preserve">Anlegen</w:t>
+            </w:r>
+          </w:p>
+        </w:tc>
+        <w:tc>
+          <w:p>
+            <w:pPr>
+              <w:pStyle w:val="Compact"/>
+              <w:jc w:val="left"/>
+            </w:pPr>
+            <w:r>
+              <w:t xml:space="preserve">tbd</w:t>
+            </w:r>
+          </w:p>
+        </w:tc>
+        <w:tc>
+          <w:p>
+            <w:pPr>
+              <w:pStyle w:val="Compact"/>
+            </w:pPr>
+          </w:p>
+        </w:tc>
+      </w:tr>
+      <w:tr>
+        <w:tc>
+          <w:p>
+            <w:pPr>
+              <w:pStyle w:val="Compact"/>
+              <w:jc w:val="left"/>
+            </w:pPr>
+            <w:r>
+              <w:t xml:space="preserve">Feststellbremse</w:t>
+            </w:r>
+          </w:p>
+        </w:tc>
+        <w:tc>
+          <w:p>
+            <w:pPr>
+              <w:pStyle w:val="Compact"/>
+              <w:jc w:val="left"/>
+            </w:pPr>
+            <w:r>
+              <w:t xml:space="preserve">Lösen</w:t>
+            </w:r>
+          </w:p>
+        </w:tc>
+        <w:tc>
+          <w:p>
+            <w:pPr>
+              <w:pStyle w:val="Compact"/>
+              <w:jc w:val="left"/>
+            </w:pPr>
+            <w:r>
+              <w:t xml:space="preserve">tbd</w:t>
+            </w:r>
+          </w:p>
+        </w:tc>
+        <w:tc>
+          <w:p>
+            <w:pPr>
+              <w:pStyle w:val="Compact"/>
+            </w:pPr>
+          </w:p>
+        </w:tc>
+      </w:tr>
+      <w:tr>
+        <w:tc>
+          <w:p>
+            <w:pPr>
+              <w:pStyle w:val="Compact"/>
+              <w:jc w:val="left"/>
+            </w:pPr>
+            <w:r>
+              <w:t xml:space="preserve">Feststellbremse</w:t>
+            </w:r>
+          </w:p>
+        </w:tc>
+        <w:tc>
+          <w:p>
+            <w:pPr>
+              <w:pStyle w:val="Compact"/>
+              <w:jc w:val="left"/>
+            </w:pPr>
+            <w:r>
+              <w:t xml:space="preserve">Rückmeldung gelöst</w:t>
+            </w:r>
+          </w:p>
+        </w:tc>
+        <w:tc>
+          <w:p>
+            <w:pPr>
+              <w:pStyle w:val="Compact"/>
+              <w:jc w:val="left"/>
+            </w:pPr>
+            <w:r>
+              <w:t xml:space="preserve">tbd</w:t>
+            </w:r>
+          </w:p>
+        </w:tc>
+        <w:tc>
+          <w:p>
+            <w:pPr>
+              <w:pStyle w:val="Compact"/>
+            </w:pPr>
+          </w:p>
+        </w:tc>
+      </w:tr>
+      <w:tr>
+        <w:tc>
+          <w:p>
+            <w:pPr>
+              <w:pStyle w:val="Compact"/>
+              <w:jc w:val="left"/>
+            </w:pPr>
+            <w:r>
+              <w:t xml:space="preserve">ep-Bremsen</w:t>
+            </w:r>
+          </w:p>
+        </w:tc>
+        <w:tc>
+          <w:p>
+            <w:pPr>
+              <w:pStyle w:val="Compact"/>
+              <w:jc w:val="left"/>
+            </w:pPr>
+            <w:r>
+              <w:t xml:space="preserve">Bremsen</w:t>
+            </w:r>
+          </w:p>
+        </w:tc>
+        <w:tc>
+          <w:p>
+            <w:pPr>
+              <w:pStyle w:val="Compact"/>
+              <w:jc w:val="left"/>
+            </w:pPr>
+            <w:r>
+              <w:t xml:space="preserve">24 V an Ventil (NC)</w:t>
+            </w:r>
+          </w:p>
+        </w:tc>
+        <w:tc>
+          <w:p>
+            <w:pPr>
+              <w:pStyle w:val="Compact"/>
+            </w:pPr>
+          </w:p>
+        </w:tc>
+      </w:tr>
+      <w:tr>
+        <w:tc>
+          <w:p>
+            <w:pPr>
+              <w:pStyle w:val="Compact"/>
+              <w:jc w:val="left"/>
+            </w:pPr>
+            <w:r>
+              <w:t xml:space="preserve">Messung C-Druck</w:t>
+            </w:r>
+          </w:p>
+        </w:tc>
+        <w:tc>
+          <w:p>
+            <w:pPr>
+              <w:pStyle w:val="Compact"/>
+              <w:jc w:val="left"/>
+            </w:pPr>
+            <w:r>
+              <w:t xml:space="preserve">Messwert</w:t>
+            </w:r>
+          </w:p>
+        </w:tc>
+        <w:tc>
+          <w:p>
+            <w:pPr>
+              <w:pStyle w:val="Compact"/>
+              <w:jc w:val="left"/>
+            </w:pPr>
+            <w:r>
+              <w:t xml:space="preserve">4-20 mA, Bereich tbd</w:t>
+            </w:r>
+          </w:p>
+        </w:tc>
+        <w:tc>
+          <w:p>
+            <w:pPr>
+              <w:pStyle w:val="Compact"/>
+            </w:pPr>
+          </w:p>
+        </w:tc>
+      </w:tr>
+      <w:tr>
+        <w:tc>
+          <w:p>
+            <w:pPr>
+              <w:pStyle w:val="Compact"/>
+              <w:jc w:val="left"/>
+            </w:pPr>
+            <w:r>
+              <w:t xml:space="preserve">Versorgung</w:t>
+            </w:r>
+          </w:p>
+        </w:tc>
+        <w:tc>
+          <w:p>
+            <w:pPr>
+              <w:pStyle w:val="Compact"/>
+              <w:jc w:val="left"/>
+            </w:pPr>
+            <w:r>
+              <w:t xml:space="preserve">tbd</w:t>
+            </w:r>
+          </w:p>
+        </w:tc>
+        <w:tc>
+          <w:p>
+            <w:pPr>
+              <w:pStyle w:val="Compact"/>
+            </w:pPr>
+          </w:p>
+        </w:tc>
+      </w:tr>
+    </w:tbl>
+    <w:p>
+      <w:pPr>
+        <w:pStyle w:val="Heading3"/>
+      </w:pPr>
+      <w:bookmarkStart w:id="44" w:name="communication-interfaces"/>
+      <w:bookmarkEnd w:id="44"/>
+      <w:r>
+        <w:t xml:space="preserve">3.4 Communication Interfaces</w:t>
+      </w:r>
+    </w:p>
+    <w:p>
+      <w:pPr>
+        <w:pStyle w:val="Heading2"/>
+      </w:pPr>
+      <w:bookmarkStart w:id="45" w:name="system-features"/>
+      <w:bookmarkEnd w:id="45"/>
+      <w:r>
+        <w:t xml:space="preserve">4 System Features</w:t>
+      </w:r>
+    </w:p>
+    <w:p>
+      <w:pPr>
+        <w:pStyle w:val="Heading3"/>
+      </w:pPr>
+      <w:bookmarkStart w:id="46" w:name="tsi-konformes-steuerventil"/>
+      <w:bookmarkEnd w:id="46"/>
+      <w:r>
+        <w:t xml:space="preserve">TSI-konformes Steuerventil</w:t>
+      </w:r>
+    </w:p>
+    <w:p>
+      <w:pPr>
+        <w:pStyle w:val="Compact"/>
+        <w:numPr>
+          <w:numId w:val="1007"/>
+          <w:ilvl w:val="0"/>
+        </w:numPr>
+      </w:pPr>
+      <w:r>
+        <w:t xml:space="preserve">Es wird ein TSI-konformes Steuerventil für die pneumatische Bremse eingesetzt.</w:t>
+      </w:r>
+    </w:p>
+    <w:p>
+      <w:pPr>
+        <w:pStyle w:val="Compact"/>
+        <w:numPr>
+          <w:numId w:val="1007"/>
+          <w:ilvl w:val="0"/>
+        </w:numPr>
+      </w:pPr>
+      <w:r>
+        <w:t xml:space="preserve">Das Steuerventil verfügt über die Bremsstellungen G und P.</w:t>
+      </w:r>
+    </w:p>
+    <w:p>
+      <w:pPr>
+        <w:pStyle w:val="Compact"/>
+        <w:numPr>
+          <w:numId w:val="1007"/>
+          <w:ilvl w:val="0"/>
+        </w:numPr>
+      </w:pPr>
+      <w:r>
+        <w:t xml:space="preserve">Das Steuerventil verfügt über automatisches Schnelllösen.</w:t>
+      </w:r>
+    </w:p>
+    <w:p>
+      <w:pPr>
+        <w:pStyle w:val="Compact"/>
+        <w:numPr>
+          <w:numId w:val="1007"/>
+          <w:ilvl w:val="0"/>
+        </w:numPr>
+      </w:pPr>
+      <w:r>
+        <w:t xml:space="preserve">Das Relaisventil ist vorzugsweise nicht integriert.</w:t>
+      </w:r>
+    </w:p>
+    <w:p>
+      <w:pPr>
+        <w:pStyle w:val="Heading3"/>
+      </w:pPr>
+      <w:bookmarkStart w:id="47" w:name="relaisventil"/>
+      <w:bookmarkEnd w:id="47"/>
+      <w:r>
+        <w:t xml:space="preserve">Relaisventil</w:t>
+      </w:r>
+    </w:p>
+    <w:p>
+      <w:pPr>
+        <w:pStyle w:val="Compact"/>
+        <w:numPr>
+          <w:numId w:val="1008"/>
           <w:ilvl w:val="0"/>
         </w:numPr>
       </w:pPr>
@@ -587,8 +1859,8 @@
       <w:pPr>
         <w:pStyle w:val="Heading3"/>
       </w:pPr>
-      <w:bookmarkStart w:id="40" w:name="endabsperrhähne"/>
-      <w:bookmarkEnd w:id="40"/>
+      <w:bookmarkStart w:id="48" w:name="endabsperrhähne"/>
+      <w:bookmarkEnd w:id="48"/>
       <w:r>
         <w:t xml:space="preserve">Endabsperrhähne</w:t>
       </w:r>
@@ -597,7 +1869,7 @@
       <w:pPr>
         <w:pStyle w:val="Compact"/>
         <w:numPr>
-          <w:numId w:val="1007"/>
+          <w:numId w:val="1009"/>
           <w:ilvl w:val="0"/>
         </w:numPr>
       </w:pPr>
@@ -609,7 +1881,7 @@
       <w:pPr>
         <w:pStyle w:val="Compact"/>
         <w:numPr>
-          <w:numId w:val="1007"/>
+          <w:numId w:val="1009"/>
           <w:ilvl w:val="0"/>
         </w:numPr>
       </w:pPr>
@@ -621,7 +1893,7 @@
       <w:pPr>
         <w:pStyle w:val="Compact"/>
         <w:numPr>
-          <w:numId w:val="1007"/>
+          <w:numId w:val="1009"/>
           <w:ilvl w:val="0"/>
         </w:numPr>
       </w:pPr>
@@ -633,7 +1905,7 @@
       <w:pPr>
         <w:pStyle w:val="Compact"/>
         <w:numPr>
-          <w:numId w:val="1007"/>
+          <w:numId w:val="1009"/>
           <w:ilvl w:val="0"/>
         </w:numPr>
       </w:pPr>
@@ -645,7 +1917,7 @@
       <w:pPr>
         <w:pStyle w:val="Compact"/>
         <w:numPr>
-          <w:numId w:val="1007"/>
+          <w:numId w:val="1009"/>
           <w:ilvl w:val="0"/>
         </w:numPr>
       </w:pPr>
@@ -657,7 +1929,7 @@
       <w:pPr>
         <w:pStyle w:val="Compact"/>
         <w:numPr>
-          <w:numId w:val="1007"/>
+          <w:numId w:val="1009"/>
           <w:ilvl w:val="0"/>
         </w:numPr>
       </w:pPr>
@@ -669,8 +1941,8 @@
       <w:pPr>
         <w:pStyle w:val="Heading3"/>
       </w:pPr>
-      <w:bookmarkStart w:id="41" w:name="außenanzeige"/>
-      <w:bookmarkEnd w:id="41"/>
+      <w:bookmarkStart w:id="49" w:name="außenanzeige"/>
+      <w:bookmarkEnd w:id="49"/>
       <w:r>
         <w:t xml:space="preserve">Außenanzeige</w:t>
       </w:r>
@@ -679,7 +1951,7 @@
       <w:pPr>
         <w:pStyle w:val="Compact"/>
         <w:numPr>
-          <w:numId w:val="1008"/>
+          <w:numId w:val="1010"/>
           <w:ilvl w:val="0"/>
         </w:numPr>
       </w:pPr>
@@ -691,7 +1963,7 @@
       <w:pPr>
         <w:pStyle w:val="Compact"/>
         <w:numPr>
-          <w:numId w:val="1008"/>
+          <w:numId w:val="1010"/>
           <w:ilvl w:val="0"/>
         </w:numPr>
       </w:pPr>
@@ -703,7 +1975,7 @@
       <w:pPr>
         <w:pStyle w:val="Compact"/>
         <w:numPr>
-          <w:numId w:val="1008"/>
+          <w:numId w:val="1010"/>
           <w:ilvl w:val="0"/>
         </w:numPr>
       </w:pPr>
@@ -715,7 +1987,7 @@
       <w:pPr>
         <w:pStyle w:val="Compact"/>
         <w:numPr>
-          <w:numId w:val="1008"/>
+          <w:numId w:val="1010"/>
           <w:ilvl w:val="0"/>
         </w:numPr>
       </w:pPr>
@@ -727,7 +1999,7 @@
       <w:pPr>
         <w:pStyle w:val="Compact"/>
         <w:numPr>
-          <w:numId w:val="1008"/>
+          <w:numId w:val="1010"/>
           <w:ilvl w:val="0"/>
         </w:numPr>
       </w:pPr>
@@ -739,8 +2011,8 @@
       <w:pPr>
         <w:pStyle w:val="Heading3"/>
       </w:pPr>
-      <w:bookmarkStart w:id="42" w:name="fernbetätigung-der-sv-funktionen"/>
-      <w:bookmarkEnd w:id="42"/>
+      <w:bookmarkStart w:id="50" w:name="fernbetätigung-der-sv-funktionen"/>
+      <w:bookmarkEnd w:id="50"/>
       <w:r>
         <w:t xml:space="preserve">Fernbetätigung der SV-Funktionen</w:t>
       </w:r>
@@ -749,7 +2021,7 @@
       <w:pPr>
         <w:pStyle w:val="Compact"/>
         <w:numPr>
-          <w:numId w:val="1009"/>
+          <w:numId w:val="1011"/>
           <w:ilvl w:val="0"/>
         </w:numPr>
       </w:pPr>
@@ -761,7 +2033,7 @@
       <w:pPr>
         <w:pStyle w:val="Compact"/>
         <w:numPr>
-          <w:numId w:val="1010"/>
+          <w:numId w:val="1012"/>
           <w:ilvl w:val="1"/>
         </w:numPr>
       </w:pPr>
@@ -773,7 +2045,7 @@
       <w:pPr>
         <w:pStyle w:val="Compact"/>
         <w:numPr>
-          <w:numId w:val="1010"/>
+          <w:numId w:val="1012"/>
           <w:ilvl w:val="1"/>
         </w:numPr>
       </w:pPr>
@@ -785,7 +2057,7 @@
       <w:pPr>
         <w:pStyle w:val="Compact"/>
         <w:numPr>
-          <w:numId w:val="1010"/>
+          <w:numId w:val="1012"/>
           <w:ilvl w:val="1"/>
         </w:numPr>
       </w:pPr>
@@ -797,8 +2069,8 @@
       <w:pPr>
         <w:pStyle w:val="Heading4"/>
       </w:pPr>
-      <w:bookmarkStart w:id="43" w:name="schnelllösen"/>
-      <w:bookmarkEnd w:id="43"/>
+      <w:bookmarkStart w:id="51" w:name="schnelllösen"/>
+      <w:bookmarkEnd w:id="51"/>
       <w:r>
         <w:t xml:space="preserve">Schnelllösen</w:t>
       </w:r>
@@ -807,7 +2079,7 @@
       <w:pPr>
         <w:pStyle w:val="Compact"/>
         <w:numPr>
-          <w:numId w:val="1011"/>
+          <w:numId w:val="1013"/>
           <w:ilvl w:val="0"/>
         </w:numPr>
       </w:pPr>
@@ -819,7 +2091,7 @@
       <w:pPr>
         <w:pStyle w:val="Compact"/>
         <w:numPr>
-          <w:numId w:val="1011"/>
+          <w:numId w:val="1013"/>
           <w:ilvl w:val="0"/>
         </w:numPr>
       </w:pPr>
@@ -831,8 +2103,8 @@
       <w:pPr>
         <w:pStyle w:val="Heading4"/>
       </w:pPr>
-      <w:bookmarkStart w:id="44" w:name="bremse-aus"/>
-      <w:bookmarkEnd w:id="44"/>
+      <w:bookmarkStart w:id="52" w:name="bremse-aus"/>
+      <w:bookmarkEnd w:id="52"/>
       <w:r>
         <w:t xml:space="preserve">Bremse aus</w:t>
       </w:r>
@@ -841,7 +2113,7 @@
       <w:pPr>
         <w:pStyle w:val="Compact"/>
         <w:numPr>
-          <w:numId w:val="1012"/>
+          <w:numId w:val="1014"/>
           <w:ilvl w:val="0"/>
         </w:numPr>
       </w:pPr>
@@ -853,7 +2125,7 @@
       <w:pPr>
         <w:pStyle w:val="Compact"/>
         <w:numPr>
-          <w:numId w:val="1012"/>
+          <w:numId w:val="1014"/>
           <w:ilvl w:val="0"/>
         </w:numPr>
       </w:pPr>
@@ -865,7 +2137,7 @@
       <w:pPr>
         <w:pStyle w:val="Compact"/>
         <w:numPr>
-          <w:numId w:val="1013"/>
+          <w:numId w:val="1015"/>
           <w:ilvl w:val="1"/>
         </w:numPr>
       </w:pPr>
@@ -877,7 +2149,7 @@
       <w:pPr>
         <w:pStyle w:val="Compact"/>
         <w:numPr>
-          <w:numId w:val="1013"/>
+          <w:numId w:val="1015"/>
           <w:ilvl w:val="1"/>
         </w:numPr>
       </w:pPr>
@@ -889,7 +2161,7 @@
       <w:pPr>
         <w:pStyle w:val="Compact"/>
         <w:numPr>
-          <w:numId w:val="1013"/>
+          <w:numId w:val="1015"/>
           <w:ilvl w:val="1"/>
         </w:numPr>
       </w:pPr>
@@ -901,7 +2173,7 @@
       <w:pPr>
         <w:pStyle w:val="Compact"/>
         <w:numPr>
-          <w:numId w:val="1012"/>
+          <w:numId w:val="1014"/>
           <w:ilvl w:val="0"/>
         </w:numPr>
       </w:pPr>
@@ -913,8 +2185,8 @@
       <w:pPr>
         <w:pStyle w:val="Heading4"/>
       </w:pPr>
-      <w:bookmarkStart w:id="45" w:name="bremsstellung"/>
-      <w:bookmarkEnd w:id="45"/>
+      <w:bookmarkStart w:id="53" w:name="bremsstellung"/>
+      <w:bookmarkEnd w:id="53"/>
       <w:r>
         <w:t xml:space="preserve">Bremsstellung</w:t>
       </w:r>
@@ -923,7 +2195,7 @@
       <w:pPr>
         <w:pStyle w:val="Compact"/>
         <w:numPr>
-          <w:numId w:val="1014"/>
+          <w:numId w:val="1016"/>
           <w:ilvl w:val="0"/>
         </w:numPr>
       </w:pPr>
@@ -935,7 +2207,7 @@
       <w:pPr>
         <w:pStyle w:val="Compact"/>
         <w:numPr>
-          <w:numId w:val="1014"/>
+          <w:numId w:val="1016"/>
           <w:ilvl w:val="0"/>
         </w:numPr>
       </w:pPr>
@@ -947,8 +2219,8 @@
       <w:pPr>
         <w:pStyle w:val="Heading3"/>
       </w:pPr>
-      <w:bookmarkStart w:id="46" w:name="feststellbremse"/>
-      <w:bookmarkEnd w:id="46"/>
+      <w:bookmarkStart w:id="54" w:name="feststellbremse"/>
+      <w:bookmarkEnd w:id="54"/>
       <w:r>
         <w:t xml:space="preserve">Feststellbremse</w:t>
       </w:r>
@@ -957,7 +2229,7 @@
       <w:pPr>
         <w:pStyle w:val="Compact"/>
         <w:numPr>
-          <w:numId w:val="1015"/>
+          <w:numId w:val="1017"/>
           <w:ilvl w:val="0"/>
         </w:numPr>
       </w:pPr>
@@ -969,7 +2241,7 @@
       <w:pPr>
         <w:pStyle w:val="Compact"/>
         <w:numPr>
-          <w:numId w:val="1015"/>
+          <w:numId w:val="1017"/>
           <w:ilvl w:val="0"/>
         </w:numPr>
       </w:pPr>
@@ -981,7 +2253,7 @@
       <w:pPr>
         <w:pStyle w:val="Compact"/>
         <w:numPr>
-          <w:numId w:val="1015"/>
+          <w:numId w:val="1017"/>
           <w:ilvl w:val="0"/>
         </w:numPr>
       </w:pPr>
@@ -993,7 +2265,7 @@
       <w:pPr>
         <w:pStyle w:val="Compact"/>
         <w:numPr>
-          <w:numId w:val="1015"/>
+          <w:numId w:val="1017"/>
           <w:ilvl w:val="0"/>
         </w:numPr>
       </w:pPr>
@@ -1005,7 +2277,7 @@
       <w:pPr>
         <w:pStyle w:val="Compact"/>
         <w:numPr>
-          <w:numId w:val="1015"/>
+          <w:numId w:val="1017"/>
           <w:ilvl w:val="0"/>
         </w:numPr>
       </w:pPr>
@@ -1017,8 +2289,8 @@
       <w:pPr>
         <w:pStyle w:val="Heading3"/>
       </w:pPr>
-      <w:bookmarkStart w:id="47" w:name="ep-bremsen"/>
-      <w:bookmarkEnd w:id="47"/>
+      <w:bookmarkStart w:id="55" w:name="ep-bremsen"/>
+      <w:bookmarkEnd w:id="55"/>
       <w:r>
         <w:t xml:space="preserve">ep-Bremsen</w:t>
       </w:r>
@@ -1027,7 +2299,7 @@
       <w:pPr>
         <w:pStyle w:val="Compact"/>
         <w:numPr>
-          <w:numId w:val="1016"/>
+          <w:numId w:val="1018"/>
           <w:ilvl w:val="0"/>
         </w:numPr>
       </w:pPr>
@@ -1039,7 +2311,7 @@
       <w:pPr>
         <w:pStyle w:val="Compact"/>
         <w:numPr>
-          <w:numId w:val="1016"/>
+          <w:numId w:val="1018"/>
           <w:ilvl w:val="0"/>
         </w:numPr>
       </w:pPr>
@@ -1051,7 +2323,7 @@
       <w:pPr>
         <w:pStyle w:val="Compact"/>
         <w:numPr>
-          <w:numId w:val="1016"/>
+          <w:numId w:val="1018"/>
           <w:ilvl w:val="0"/>
         </w:numPr>
       </w:pPr>
@@ -1063,734 +2335,138 @@
       <w:pPr>
         <w:pStyle w:val="Heading3"/>
       </w:pPr>
-      <w:bookmarkStart w:id="48" w:name="messung-c-druck"/>
-      <w:bookmarkEnd w:id="48"/>
+      <w:bookmarkStart w:id="56" w:name="messung-c-druck"/>
+      <w:bookmarkEnd w:id="56"/>
       <w:r>
         <w:t xml:space="preserve">Messung C-Druck</w:t>
       </w:r>
     </w:p>
     <w:p>
       <w:pPr>
+        <w:pStyle w:val="Compact"/>
+        <w:numPr>
+          <w:numId w:val="1019"/>
+          <w:ilvl w:val="0"/>
+        </w:numPr>
+      </w:pPr>
+      <w:r>
+        <w:t xml:space="preserve">Der Bremszylinderdruck (D-Cruck) wird gemessen.</w:t>
+      </w:r>
+    </w:p>
+    <w:p>
+      <w:pPr>
+        <w:pStyle w:val="Compact"/>
+        <w:numPr>
+          <w:numId w:val="1019"/>
+          <w:ilvl w:val="0"/>
+        </w:numPr>
+      </w:pPr>
+      <w:r>
+        <w:t xml:space="preserve">Der Sensor arbeitet als Stromsensor (4-20 mA).</w:t>
+      </w:r>
+    </w:p>
+    <w:p>
+      <w:pPr>
+        <w:pStyle w:val="Compact"/>
+        <w:numPr>
+          <w:numId w:val="1019"/>
+          <w:ilvl w:val="0"/>
+        </w:numPr>
+      </w:pPr>
+      <w:r>
+        <w:t xml:space="preserve">Der Messbereich ist (0...5) bar.</w:t>
+      </w:r>
+    </w:p>
+    <w:p>
+      <w:pPr>
+        <w:pStyle w:val="Compact"/>
+        <w:numPr>
+          <w:numId w:val="1019"/>
+          <w:ilvl w:val="0"/>
+        </w:numPr>
+      </w:pPr>
+      <w:r>
+        <w:t xml:space="preserve">Die Messunsicherheit und Auflösing ist so gewählt, dass die erste und letzte Bremsstufe (0,45 bar Cv) sicher erkannt werden. Eine Messunsicherheit von 0,05 bar erfüllt diese Anforderung.</w:t>
+      </w:r>
+    </w:p>
+    <w:p>
+      <w:pPr>
+        <w:pStyle w:val="Heading1"/>
+      </w:pPr>
+      <w:bookmarkStart w:id="57" w:name="nonfunctional-requirements"/>
+      <w:bookmarkEnd w:id="57"/>
+      <w:r>
+        <w:t xml:space="preserve">5. Nonfunctional Requirements</w:t>
+      </w:r>
+    </w:p>
+    <w:p>
+      <w:pPr>
         <w:pStyle w:val="Heading3"/>
       </w:pPr>
-      <w:bookmarkStart w:id="49" w:name="software-interfaces"/>
-      <w:bookmarkEnd w:id="49"/>
-      <w:r>
-        <w:t xml:space="preserve">3.3 Software Interfaces</w:t>
+      <w:bookmarkStart w:id="58" w:name="performance-requirements"/>
+      <w:bookmarkEnd w:id="58"/>
+      <w:r>
+        <w:t xml:space="preserve">5.1 Performance Requirements</w:t>
       </w:r>
     </w:p>
     <w:p>
       <w:pPr>
         <w:pStyle w:val="Heading3"/>
       </w:pPr>
-      <w:bookmarkStart w:id="50" w:name="communication-interfaces"/>
-      <w:bookmarkEnd w:id="50"/>
-      <w:r>
-        <w:t xml:space="preserve">3.4 Communication Interfaces</w:t>
-      </w:r>
-    </w:p>
-    <w:p>
-      <w:pPr>
-        <w:pStyle w:val="Heading2"/>
-      </w:pPr>
-      <w:bookmarkStart w:id="51" w:name="system-features"/>
-      <w:bookmarkEnd w:id="51"/>
-      <w:r>
-        <w:t xml:space="preserve">4 System Features</w:t>
+      <w:bookmarkStart w:id="59" w:name="safety-requirements"/>
+      <w:bookmarkEnd w:id="59"/>
+      <w:r>
+        <w:t xml:space="preserve">5.2 Safety Requirements</w:t>
+      </w:r>
+    </w:p>
+    <w:p>
+      <w:pPr>
+        <w:pStyle w:val="Compact"/>
+        <w:numPr>
+          <w:numId w:val="1020"/>
+          <w:ilvl w:val="0"/>
+        </w:numPr>
+      </w:pPr>
+      <w:r>
+        <w:t xml:space="preserve">Alle elektrischen Komponenten arbeiten mit 24 V.</w:t>
       </w:r>
     </w:p>
     <w:p>
       <w:pPr>
         <w:pStyle w:val="Heading3"/>
       </w:pPr>
-      <w:bookmarkStart w:id="52" w:name="tsi-konformes-steuerventil"/>
-      <w:bookmarkEnd w:id="52"/>
-      <w:r>
-        <w:t xml:space="preserve">TSI-konformes Steuerventil</w:t>
-      </w:r>
-    </w:p>
-    <w:p>
-      <w:pPr>
-        <w:pStyle w:val="Compact"/>
-        <w:numPr>
-          <w:numId w:val="1017"/>
-          <w:ilvl w:val="0"/>
-        </w:numPr>
-      </w:pPr>
-      <w:r>
-        <w:t xml:space="preserve">Es wird ein TSI-konformes Steuerventil für die pneumatische Bremse eingesetzt.</w:t>
-      </w:r>
-    </w:p>
-    <w:p>
-      <w:pPr>
-        <w:pStyle w:val="Compact"/>
-        <w:numPr>
-          <w:numId w:val="1017"/>
-          <w:ilvl w:val="0"/>
-        </w:numPr>
-      </w:pPr>
-      <w:r>
-        <w:t xml:space="preserve">Das Steuerventil verfügt über die Bremsstellungen G und P.</w:t>
-      </w:r>
-    </w:p>
-    <w:p>
-      <w:pPr>
-        <w:pStyle w:val="Compact"/>
-        <w:numPr>
-          <w:numId w:val="1017"/>
-          <w:ilvl w:val="0"/>
-        </w:numPr>
-      </w:pPr>
-      <w:r>
-        <w:t xml:space="preserve">Das Steuerventil verfügt über automatisches Schnelllösen.</w:t>
-      </w:r>
-    </w:p>
-    <w:p>
-      <w:pPr>
-        <w:pStyle w:val="Compact"/>
-        <w:numPr>
-          <w:numId w:val="1017"/>
-          <w:ilvl w:val="0"/>
-        </w:numPr>
-      </w:pPr>
-      <w:r>
-        <w:t xml:space="preserve">Das Relaisventil ist vorzugsweise nicht integriert.</w:t>
+      <w:bookmarkStart w:id="60" w:name="security-requirements"/>
+      <w:bookmarkEnd w:id="60"/>
+      <w:r>
+        <w:t xml:space="preserve">5.3 Security Requirements</w:t>
       </w:r>
     </w:p>
     <w:p>
       <w:pPr>
         <w:pStyle w:val="Heading3"/>
       </w:pPr>
-      <w:bookmarkStart w:id="53" w:name="relaisventil"/>
-      <w:bookmarkEnd w:id="53"/>
-      <w:r>
-        <w:t xml:space="preserve">Relaisventil</w:t>
-      </w:r>
-    </w:p>
-    <w:p>
-      <w:pPr>
-        <w:pStyle w:val="Compact"/>
-        <w:numPr>
-          <w:numId w:val="1018"/>
-          <w:ilvl w:val="0"/>
-        </w:numPr>
-      </w:pPr>
-      <w:r>
-        <w:t xml:space="preserve">Das Relaisventil ist für automatische Lastabbremsung mit Wiegeventil vorgesehen.</w:t>
+      <w:bookmarkStart w:id="61" w:name="software-quality-attributes"/>
+      <w:bookmarkEnd w:id="61"/>
+      <w:r>
+        <w:t xml:space="preserve">5.4 Software Quality Attributes</w:t>
       </w:r>
     </w:p>
     <w:p>
       <w:pPr>
         <w:pStyle w:val="Heading3"/>
       </w:pPr>
-      <w:bookmarkStart w:id="54" w:name="endabsperrhähne-1"/>
-      <w:bookmarkEnd w:id="54"/>
-      <w:r>
-        <w:t xml:space="preserve">Endabsperrhähne</w:t>
-      </w:r>
-    </w:p>
-    <w:p>
-      <w:pPr>
-        <w:pStyle w:val="Compact"/>
-        <w:numPr>
-          <w:numId w:val="1019"/>
-          <w:ilvl w:val="0"/>
-        </w:numPr>
-      </w:pPr>
-      <w:r>
-        <w:t xml:space="preserve">Die Endabsperrhähne verfügen über einen freien Querschnitt von 1,25".</w:t>
-      </w:r>
-    </w:p>
-    <w:p>
-      <w:pPr>
-        <w:pStyle w:val="Compact"/>
-        <w:numPr>
-          <w:numId w:val="1019"/>
-          <w:ilvl w:val="0"/>
-        </w:numPr>
-      </w:pPr>
-      <w:r>
-        <w:t xml:space="preserve">Die Endabsperrhähne sind bistabil, d.h. verbleiben ohne Betätigung in ihrem letzten Zustand.</w:t>
-      </w:r>
-    </w:p>
-    <w:p>
-      <w:pPr>
-        <w:pStyle w:val="Compact"/>
-        <w:numPr>
-          <w:numId w:val="1019"/>
-          <w:ilvl w:val="0"/>
-        </w:numPr>
-      </w:pPr>
-      <w:r>
-        <w:t xml:space="preserve">Die Betätigungszeit für den Übergang Öffnen-Schließen beträgt maximal 10 s.</w:t>
-      </w:r>
-    </w:p>
-    <w:p>
-      <w:pPr>
-        <w:pStyle w:val="Compact"/>
-        <w:numPr>
-          <w:numId w:val="1019"/>
-          <w:ilvl w:val="0"/>
-        </w:numPr>
-      </w:pPr>
-      <w:r>
-        <w:t xml:space="preserve">Das Funktionsprinzip der Hähne ist geeignet, die Anforderungen der DIN EN 14601 erfüllen zu können. Für die Demonstratoren und Labormuster muss diese Norm nicht erfüllt werden.</w:t>
-      </w:r>
-    </w:p>
-    <w:p>
-      <w:pPr>
-        <w:pStyle w:val="Compact"/>
-        <w:numPr>
-          <w:numId w:val="1019"/>
-          <w:ilvl w:val="0"/>
-        </w:numPr>
-      </w:pPr>
-      <w:r>
-        <w:t xml:space="preserve">Eine fahrzeugseitige Verschraubung nach G1 1/4i (DIN EN ISO 228-1) ist zu bevorzugen. Für den Demonstrator kann die Kompatibilität durch einen Adapter hergestellt werden.</w:t>
-      </w:r>
-    </w:p>
-    <w:p>
-      <w:pPr>
-        <w:pStyle w:val="Compact"/>
-        <w:numPr>
-          <w:numId w:val="1019"/>
-          <w:ilvl w:val="0"/>
-        </w:numPr>
-      </w:pPr>
-      <w:r>
-        <w:t xml:space="preserve">Kupplungsseitig ist eine Verschraubung mit Whitworth-Gewinde mit stumpfen Gewinden für G1 1⁄4i—Leitungen zu bevorzugen. Für den Demonstrator kann die Kompatibilität durch einen Adapter hergestellt werden.</w:t>
-      </w:r>
-    </w:p>
-    <w:p>
-      <w:pPr>
-        <w:pStyle w:val="Heading3"/>
-      </w:pPr>
-      <w:bookmarkStart w:id="55" w:name="außenanzeige-1"/>
-      <w:bookmarkEnd w:id="55"/>
-      <w:r>
-        <w:t xml:space="preserve">Außenanzeige</w:t>
-      </w:r>
-    </w:p>
-    <w:p>
-      <w:pPr>
-        <w:pStyle w:val="Compact"/>
-        <w:numPr>
-          <w:numId w:val="1020"/>
-          <w:ilvl w:val="0"/>
-        </w:numPr>
-      </w:pPr>
-      <w:r>
-        <w:t xml:space="preserve">Mindestens eine Anzeige je Fahrzeugende zum Einbau am Pufferträger ist vorzusehen.</w:t>
-      </w:r>
-    </w:p>
-    <w:p>
-      <w:pPr>
-        <w:pStyle w:val="Compact"/>
-        <w:numPr>
-          <w:numId w:val="1020"/>
-          <w:ilvl w:val="0"/>
-        </w:numPr>
-      </w:pPr>
-      <w:r>
-        <w:t xml:space="preserve">Die Anzeige stellt den Zustand der Bremskupplung (drucklos/druckbeaufschlagt) dar.</w:t>
-      </w:r>
-    </w:p>
-    <w:p>
-      <w:pPr>
-        <w:pStyle w:val="Compact"/>
-        <w:numPr>
-          <w:numId w:val="1020"/>
-          <w:ilvl w:val="0"/>
-        </w:numPr>
-      </w:pPr>
-      <w:r>
-        <w:t xml:space="preserve">Die Anzeige muss Überdrücke &gt; 0,5 bar in den Bremskupplungen anzeigen, bspw. durch die Farbe "Rot" im Schauglas.</w:t>
-      </w:r>
-    </w:p>
-    <w:p>
-      <w:pPr>
-        <w:pStyle w:val="Compact"/>
-        <w:numPr>
-          <w:numId w:val="1020"/>
-          <w:ilvl w:val="0"/>
-        </w:numPr>
-      </w:pPr>
-      <w:r>
-        <w:t xml:space="preserve">Bei Unterschreiten des Drucks wird bspw. die Farbe "Grün" angezeigt.</w:t>
-      </w:r>
-    </w:p>
-    <w:p>
-      <w:pPr>
-        <w:pStyle w:val="Compact"/>
-        <w:numPr>
-          <w:numId w:val="1020"/>
-          <w:ilvl w:val="0"/>
-        </w:numPr>
-      </w:pPr>
-      <w:r>
-        <w:t xml:space="preserve">Die Anzeige muss im stromlosen Zustand verfügbar sein.</w:t>
-      </w:r>
-    </w:p>
-    <w:p>
-      <w:pPr>
-        <w:pStyle w:val="Heading3"/>
-      </w:pPr>
-      <w:bookmarkStart w:id="56" w:name="fernbetätigung-der-sv-funktionen-1"/>
-      <w:bookmarkEnd w:id="56"/>
-      <w:r>
-        <w:t xml:space="preserve">Fernbetätigung der SV-Funktionen</w:t>
-      </w:r>
-    </w:p>
-    <w:p>
-      <w:pPr>
-        <w:pStyle w:val="Compact"/>
-        <w:numPr>
-          <w:numId w:val="1021"/>
-          <w:ilvl w:val="0"/>
-        </w:numPr>
-      </w:pPr>
-      <w:r>
-        <w:t xml:space="preserve">Es müssen folgende Funktionen fernbetätigt werden können:</w:t>
-      </w:r>
-    </w:p>
-    <w:p>
-      <w:pPr>
-        <w:pStyle w:val="Compact"/>
-        <w:numPr>
-          <w:numId w:val="1022"/>
-          <w:ilvl w:val="1"/>
-        </w:numPr>
-      </w:pPr>
-      <w:r>
-        <w:t xml:space="preserve">Schnelllösen</w:t>
-      </w:r>
-    </w:p>
-    <w:p>
-      <w:pPr>
-        <w:pStyle w:val="Compact"/>
-        <w:numPr>
-          <w:numId w:val="1022"/>
-          <w:ilvl w:val="1"/>
-        </w:numPr>
-      </w:pPr>
-      <w:r>
-        <w:t xml:space="preserve">Bremse aus</w:t>
-      </w:r>
-    </w:p>
-    <w:p>
-      <w:pPr>
-        <w:pStyle w:val="Compact"/>
-        <w:numPr>
-          <w:numId w:val="1022"/>
-          <w:ilvl w:val="1"/>
-        </w:numPr>
-      </w:pPr>
-      <w:r>
-        <w:t xml:space="preserve">Bremsstellung</w:t>
-      </w:r>
-    </w:p>
-    <w:p>
-      <w:pPr>
-        <w:pStyle w:val="Heading4"/>
-      </w:pPr>
-      <w:bookmarkStart w:id="57" w:name="schnelllösen-1"/>
-      <w:bookmarkEnd w:id="57"/>
-      <w:r>
-        <w:t xml:space="preserve">Schnelllösen</w:t>
-      </w:r>
-    </w:p>
-    <w:p>
-      <w:pPr>
-        <w:pStyle w:val="Compact"/>
-        <w:numPr>
-          <w:numId w:val="1023"/>
-          <w:ilvl w:val="0"/>
-        </w:numPr>
-      </w:pPr>
-      <w:r>
-        <w:t xml:space="preserve">Ein Löseimpuls löst die Schnelllösefunktion des Steuerventils aus.</w:t>
-      </w:r>
-    </w:p>
-    <w:p>
-      <w:pPr>
-        <w:pStyle w:val="Compact"/>
-        <w:numPr>
-          <w:numId w:val="1023"/>
-          <w:ilvl w:val="0"/>
-        </w:numPr>
-      </w:pPr>
-      <w:r>
-        <w:t xml:space="preserve">Der Löseimpuls kann elektromechanisch oder pneumatisch auf das Steuerventil übertragen werden.</w:t>
-      </w:r>
-    </w:p>
-    <w:p>
-      <w:pPr>
-        <w:pStyle w:val="Heading4"/>
-      </w:pPr>
-      <w:bookmarkStart w:id="58" w:name="bremse-aus-1"/>
-      <w:bookmarkEnd w:id="58"/>
-      <w:r>
-        <w:t xml:space="preserve">Bremse aus</w:t>
-      </w:r>
-    </w:p>
-    <w:p>
-      <w:pPr>
-        <w:pStyle w:val="Compact"/>
-        <w:numPr>
-          <w:numId w:val="1024"/>
-          <w:ilvl w:val="0"/>
-        </w:numPr>
-      </w:pPr>
-      <w:r>
-        <w:t xml:space="preserve">Die Funktion ist bistabil umzusetzen.</w:t>
-      </w:r>
-    </w:p>
-    <w:p>
-      <w:pPr>
-        <w:pStyle w:val="Compact"/>
-        <w:numPr>
-          <w:numId w:val="1024"/>
-          <w:ilvl w:val="0"/>
-        </w:numPr>
-      </w:pPr>
-      <w:r>
-        <w:t xml:space="preserve">Es werden folgende Verbindungen geöffnet bzw. geschlossen:</w:t>
-      </w:r>
-    </w:p>
-    <w:p>
-      <w:pPr>
-        <w:pStyle w:val="Compact"/>
-        <w:numPr>
-          <w:numId w:val="1025"/>
-          <w:ilvl w:val="1"/>
-        </w:numPr>
-      </w:pPr>
-      <w:r>
-        <w:t xml:space="preserve">HLL - SV (Entlüftung zum SV)</w:t>
-      </w:r>
-    </w:p>
-    <w:p>
-      <w:pPr>
-        <w:pStyle w:val="Compact"/>
-        <w:numPr>
-          <w:numId w:val="1025"/>
-          <w:ilvl w:val="1"/>
-        </w:numPr>
-      </w:pPr>
-      <w:r>
-        <w:t xml:space="preserve">SV - R (Entlüftung zum SV)</w:t>
-      </w:r>
-    </w:p>
-    <w:p>
-      <w:pPr>
-        <w:pStyle w:val="Compact"/>
-        <w:numPr>
-          <w:numId w:val="1025"/>
-          <w:ilvl w:val="1"/>
-        </w:numPr>
-      </w:pPr>
-      <w:r>
-        <w:t xml:space="preserve">SV - Cv (Entlüftung zum Relaisventil)</w:t>
-      </w:r>
-    </w:p>
-    <w:p>
-      <w:pPr>
-        <w:pStyle w:val="Compact"/>
-        <w:numPr>
-          <w:numId w:val="1024"/>
-          <w:ilvl w:val="0"/>
-        </w:numPr>
-      </w:pPr>
-      <w:r>
-        <w:t xml:space="preserve">Die Betätigung muss in weniger als 10 Sekunden durchgeführt werden.</w:t>
-      </w:r>
-    </w:p>
-    <w:p>
-      <w:pPr>
-        <w:pStyle w:val="Heading4"/>
-      </w:pPr>
-      <w:bookmarkStart w:id="59" w:name="bremsstellung-1"/>
-      <w:bookmarkEnd w:id="59"/>
-      <w:r>
-        <w:t xml:space="preserve">Bremsstellung</w:t>
-      </w:r>
-    </w:p>
-    <w:p>
-      <w:pPr>
-        <w:pStyle w:val="Compact"/>
-        <w:numPr>
-          <w:numId w:val="1026"/>
-          <w:ilvl w:val="0"/>
-        </w:numPr>
-      </w:pPr>
-      <w:r>
-        <w:t xml:space="preserve">Die Bremsstellung wird elektrisch bistabil durch Verstellen des SV umgestellt.</w:t>
-      </w:r>
-    </w:p>
-    <w:p>
-      <w:pPr>
-        <w:pStyle w:val="Compact"/>
-        <w:numPr>
-          <w:numId w:val="1026"/>
-          <w:ilvl w:val="0"/>
-        </w:numPr>
-      </w:pPr>
-      <w:r>
-        <w:t xml:space="preserve">Eine Rückmeldung ist vorzusehen.</w:t>
-      </w:r>
-    </w:p>
-    <w:p>
-      <w:pPr>
-        <w:pStyle w:val="Heading3"/>
-      </w:pPr>
-      <w:bookmarkStart w:id="60" w:name="feststellbremse-1"/>
-      <w:bookmarkEnd w:id="60"/>
-      <w:r>
-        <w:t xml:space="preserve">Feststellbremse</w:t>
-      </w:r>
-    </w:p>
-    <w:p>
-      <w:pPr>
-        <w:pStyle w:val="Compact"/>
-        <w:numPr>
-          <w:numId w:val="1027"/>
-          <w:ilvl w:val="0"/>
-        </w:numPr>
-      </w:pPr>
-      <w:r>
-        <w:t xml:space="preserve">Die Feststellbremse kann unabhängig von der pneumatischen Energie im Wagen angelegt und gelöst werden.</w:t>
-      </w:r>
-    </w:p>
-    <w:p>
-      <w:pPr>
-        <w:pStyle w:val="Compact"/>
-        <w:numPr>
-          <w:numId w:val="1027"/>
-          <w:ilvl w:val="0"/>
-        </w:numPr>
-      </w:pPr>
-      <w:r>
-        <w:t xml:space="preserve">Das Anlegen und Lösen erfolgt bistabil durch eletrischen Impuls.</w:t>
-      </w:r>
-    </w:p>
-    <w:p>
-      <w:pPr>
-        <w:pStyle w:val="Compact"/>
-        <w:numPr>
-          <w:numId w:val="1027"/>
-          <w:ilvl w:val="0"/>
-        </w:numPr>
-      </w:pPr>
-      <w:r>
-        <w:t xml:space="preserve">Eine Rückmeldefunktion für den gelösten Zustand ist vorzusehen.</w:t>
-      </w:r>
-    </w:p>
-    <w:p>
-      <w:pPr>
-        <w:pStyle w:val="Compact"/>
-        <w:numPr>
-          <w:numId w:val="1027"/>
-          <w:ilvl w:val="0"/>
-        </w:numPr>
-      </w:pPr>
-      <w:r>
-        <w:t xml:space="preserve">Die Bremskraft am Bremszylinder beträgt 7500 kN (für 2%-Gefälle, 90 t, Klotzbremse).</w:t>
-      </w:r>
-    </w:p>
-    <w:p>
-      <w:pPr>
-        <w:pStyle w:val="Compact"/>
-        <w:numPr>
-          <w:numId w:val="1027"/>
-          <w:ilvl w:val="0"/>
-        </w:numPr>
-      </w:pPr>
-      <w:r>
-        <w:t xml:space="preserve">Alternative Lösungen, wie Federspeicher oder FT Park Lock können vorgeschlagen werden.</w:t>
-      </w:r>
-    </w:p>
-    <w:p>
-      <w:pPr>
-        <w:pStyle w:val="Heading3"/>
-      </w:pPr>
-      <w:bookmarkStart w:id="61" w:name="ep-bremsen-1"/>
-      <w:bookmarkEnd w:id="61"/>
-      <w:r>
-        <w:t xml:space="preserve">ep-Bremsen</w:t>
-      </w:r>
-    </w:p>
-    <w:p>
-      <w:pPr>
-        <w:pStyle w:val="Compact"/>
-        <w:numPr>
-          <w:numId w:val="1028"/>
-          <w:ilvl w:val="0"/>
-        </w:numPr>
-      </w:pPr>
-      <w:r>
-        <w:t xml:space="preserve">Ein ep-Brems-Ventil wird mit der HLL verbunden.</w:t>
-      </w:r>
-    </w:p>
-    <w:p>
-      <w:pPr>
-        <w:pStyle w:val="Compact"/>
-        <w:numPr>
-          <w:numId w:val="1028"/>
-          <w:ilvl w:val="0"/>
-        </w:numPr>
-      </w:pPr>
-      <w:r>
-        <w:t xml:space="preserve">Das Ventil wird zum Bremsen bestromt.</w:t>
-      </w:r>
-    </w:p>
-    <w:p>
-      <w:pPr>
-        <w:pStyle w:val="Compact"/>
-        <w:numPr>
-          <w:numId w:val="1028"/>
-          <w:ilvl w:val="0"/>
-        </w:numPr>
-      </w:pPr>
-      <w:r>
-        <w:t xml:space="preserve">Das Ventil entlüftet die HLL im Wagen in (3,5...5) s von Regelbetriebsdruck auf 3,5 bar.</w:t>
-      </w:r>
-    </w:p>
-    <w:p>
-      <w:pPr>
-        <w:pStyle w:val="Heading3"/>
-      </w:pPr>
-      <w:bookmarkStart w:id="62" w:name="messung-c-druck-1"/>
+      <w:bookmarkStart w:id="62" w:name="business-rules"/>
       <w:bookmarkEnd w:id="62"/>
       <w:r>
-        <w:t xml:space="preserve">Messung C-Druck</w:t>
-      </w:r>
-    </w:p>
-    <w:p>
-      <w:pPr>
-        <w:pStyle w:val="Compact"/>
-        <w:numPr>
-          <w:numId w:val="1029"/>
-          <w:ilvl w:val="0"/>
-        </w:numPr>
-      </w:pPr>
-      <w:r>
-        <w:t xml:space="preserve">Der Bremszylinderdruck (D-Cruck) wird gemessen.</w:t>
-      </w:r>
-    </w:p>
-    <w:p>
-      <w:pPr>
-        <w:pStyle w:val="Compact"/>
-        <w:numPr>
-          <w:numId w:val="1029"/>
-          <w:ilvl w:val="0"/>
-        </w:numPr>
-      </w:pPr>
-      <w:r>
-        <w:t xml:space="preserve">Der Sensor arbeitet als Stromsensor (4-20 mA).</w:t>
-      </w:r>
-    </w:p>
-    <w:p>
-      <w:pPr>
-        <w:pStyle w:val="Compact"/>
-        <w:numPr>
-          <w:numId w:val="1029"/>
-          <w:ilvl w:val="0"/>
-        </w:numPr>
-      </w:pPr>
-      <w:r>
-        <w:t xml:space="preserve">Der Messbereich ist (0...5) bar.</w:t>
-      </w:r>
-    </w:p>
-    <w:p>
-      <w:pPr>
-        <w:pStyle w:val="Compact"/>
-        <w:numPr>
-          <w:numId w:val="1029"/>
-          <w:ilvl w:val="0"/>
-        </w:numPr>
-      </w:pPr>
-      <w:r>
-        <w:t xml:space="preserve">Die Messunsicherheit und Auflösing ist so gewählt, dass die erste und letzte Bremsstufe (0,45 bar Cv) sicher erkannt werden. Eine Messunsicherheit von 0,05 bar erfüllt diese Anforderung.</w:t>
+        <w:t xml:space="preserve">5.5 Business Rules</w:t>
       </w:r>
     </w:p>
     <w:p>
       <w:pPr>
         <w:pStyle w:val="Heading1"/>
       </w:pPr>
-      <w:bookmarkStart w:id="63" w:name="nonfunctional-requirements"/>
+      <w:bookmarkStart w:id="63" w:name="other-requirements"/>
       <w:bookmarkEnd w:id="63"/>
-      <w:r>
-        <w:t xml:space="preserve">5. Nonfunctional Requirements</w:t>
-      </w:r>
-    </w:p>
-    <w:p>
-      <w:pPr>
-        <w:pStyle w:val="Heading3"/>
-      </w:pPr>
-      <w:bookmarkStart w:id="64" w:name="performance-requirements"/>
-      <w:bookmarkEnd w:id="64"/>
-      <w:r>
-        <w:t xml:space="preserve">5.1 Performance Requirements</w:t>
-      </w:r>
-    </w:p>
-    <w:p>
-      <w:pPr>
-        <w:pStyle w:val="Heading3"/>
-      </w:pPr>
-      <w:bookmarkStart w:id="65" w:name="safety-requirements"/>
-      <w:bookmarkEnd w:id="65"/>
-      <w:r>
-        <w:t xml:space="preserve">5.2 Safety Requirements</w:t>
-      </w:r>
-    </w:p>
-    <w:p>
-      <w:pPr>
-        <w:pStyle w:val="Compact"/>
-        <w:numPr>
-          <w:numId w:val="1030"/>
-          <w:ilvl w:val="0"/>
-        </w:numPr>
-      </w:pPr>
-      <w:r>
-        <w:t xml:space="preserve">Alle elektrischen Komponenten arbeiten mit 24 V.</w:t>
-      </w:r>
-    </w:p>
-    <w:p>
-      <w:pPr>
-        <w:pStyle w:val="Heading3"/>
-      </w:pPr>
-      <w:bookmarkStart w:id="66" w:name="security-requirements"/>
-      <w:bookmarkEnd w:id="66"/>
-      <w:r>
-        <w:t xml:space="preserve">5.3 Security Requirements</w:t>
-      </w:r>
-    </w:p>
-    <w:p>
-      <w:pPr>
-        <w:pStyle w:val="Heading3"/>
-      </w:pPr>
-      <w:bookmarkStart w:id="67" w:name="software-quality-attributes"/>
-      <w:bookmarkEnd w:id="67"/>
-      <w:r>
-        <w:t xml:space="preserve">5.4 Software Quality Attributes</w:t>
-      </w:r>
-    </w:p>
-    <w:p>
-      <w:pPr>
-        <w:pStyle w:val="Heading3"/>
-      </w:pPr>
-      <w:bookmarkStart w:id="68" w:name="business-rules"/>
-      <w:bookmarkEnd w:id="68"/>
-      <w:r>
-        <w:t xml:space="preserve">5.5 Business Rules</w:t>
-      </w:r>
-    </w:p>
-    <w:p>
-      <w:pPr>
-        <w:pStyle w:val="Heading1"/>
-      </w:pPr>
-      <w:bookmarkStart w:id="69" w:name="other-requirements"/>
-      <w:bookmarkEnd w:id="69"/>
       <w:r>
         <w:t xml:space="preserve">6 Other Requirements</w:t>
       </w:r>
@@ -1903,7 +2579,7 @@
     </w:lvl>
   </w:abstractNum>
   <w:abstractNum w:abstractNumId="990">
-    <w:nsid w:val="aecc96b9"/>
+    <w:nsid w:val="a8fb425c"/>
     <w:multiLevelType w:val="multilevel"/>
     <w:lvl w:ilvl="0">
       <w:numFmt w:val="bullet"/>
@@ -1983,89 +2659,8 @@
       </w:pPr>
     </w:lvl>
   </w:abstractNum>
-  <w:abstractNum w:abstractNumId="991">
-    <w:nsid w:val="2773279b"/>
-    <w:multiLevelType w:val="multilevel"/>
-    <w:lvl w:ilvl="0">
-      <w:numFmt w:val="bullet"/>
-      <w:lvlText w:val="•"/>
-      <w:lvlJc w:val="left"/>
-      <w:pPr>
-        <w:tabs>
-          <w:tab w:val="num" w:pos="0"/>
-        </w:tabs>
-        <w:ind w:left="480" w:hanging="480"/>
-      </w:pPr>
-    </w:lvl>
-    <w:lvl w:ilvl="1">
-      <w:numFmt w:val="bullet"/>
-      <w:lvlText w:val="–"/>
-      <w:lvlJc w:val="left"/>
-      <w:pPr>
-        <w:tabs>
-          <w:tab w:val="num" w:pos="720"/>
-        </w:tabs>
-        <w:ind w:left="1200" w:hanging="480"/>
-      </w:pPr>
-    </w:lvl>
-    <w:lvl w:ilvl="2">
-      <w:numFmt w:val="bullet"/>
-      <w:lvlText w:val="•"/>
-      <w:lvlJc w:val="left"/>
-      <w:pPr>
-        <w:tabs>
-          <w:tab w:val="num" w:pos="1440"/>
-        </w:tabs>
-        <w:ind w:left="1920" w:hanging="480"/>
-      </w:pPr>
-    </w:lvl>
-    <w:lvl w:ilvl="3">
-      <w:numFmt w:val="bullet"/>
-      <w:lvlText w:val="–"/>
-      <w:lvlJc w:val="left"/>
-      <w:pPr>
-        <w:tabs>
-          <w:tab w:val="num" w:pos="2160"/>
-        </w:tabs>
-        <w:ind w:left="2640" w:hanging="480"/>
-      </w:pPr>
-    </w:lvl>
-    <w:lvl w:ilvl="4">
-      <w:numFmt w:val="bullet"/>
-      <w:lvlText w:val="•"/>
-      <w:lvlJc w:val="left"/>
-      <w:pPr>
-        <w:tabs>
-          <w:tab w:val="num" w:pos="2880"/>
-        </w:tabs>
-        <w:ind w:left="3360" w:hanging="480"/>
-      </w:pPr>
-    </w:lvl>
-    <w:lvl w:ilvl="5">
-      <w:numFmt w:val="bullet"/>
-      <w:lvlText w:val="–"/>
-      <w:lvlJc w:val="left"/>
-      <w:pPr>
-        <w:tabs>
-          <w:tab w:val="num" w:pos="3600"/>
-        </w:tabs>
-        <w:ind w:left="4080" w:hanging="480"/>
-      </w:pPr>
-    </w:lvl>
-    <w:lvl w:ilvl="6">
-      <w:numFmt w:val="bullet"/>
-      <w:lvlText w:val="•"/>
-      <w:lvlJc w:val="left"/>
-      <w:pPr>
-        <w:tabs>
-          <w:tab w:val="num" w:pos="4320"/>
-        </w:tabs>
-        <w:ind w:left="4800" w:hanging="480"/>
-      </w:pPr>
-    </w:lvl>
-  </w:abstractNum>
   <w:abstractNum w:abstractNumId="99411">
-    <w:nsid w:val="79679841"/>
+    <w:nsid w:val="64375b2c"/>
     <w:multiLevelType w:val="multilevel"/>
     <w:lvl w:ilvl="0">
       <w:start w:val="1"/>
@@ -2143,6 +2738,87 @@
       <w:start w:val="1"/>
       <w:numFmt w:val="decimal"/>
       <w:lvlText w:val="%7."/>
+      <w:lvlJc w:val="left"/>
+      <w:pPr>
+        <w:tabs>
+          <w:tab w:val="num" w:pos="4320"/>
+        </w:tabs>
+        <w:ind w:left="4800" w:hanging="480"/>
+      </w:pPr>
+    </w:lvl>
+  </w:abstractNum>
+  <w:abstractNum w:abstractNumId="991">
+    <w:nsid w:val="fe331fe5"/>
+    <w:multiLevelType w:val="multilevel"/>
+    <w:lvl w:ilvl="0">
+      <w:numFmt w:val="bullet"/>
+      <w:lvlText w:val="•"/>
+      <w:lvlJc w:val="left"/>
+      <w:pPr>
+        <w:tabs>
+          <w:tab w:val="num" w:pos="0"/>
+        </w:tabs>
+        <w:ind w:left="480" w:hanging="480"/>
+      </w:pPr>
+    </w:lvl>
+    <w:lvl w:ilvl="1">
+      <w:numFmt w:val="bullet"/>
+      <w:lvlText w:val="–"/>
+      <w:lvlJc w:val="left"/>
+      <w:pPr>
+        <w:tabs>
+          <w:tab w:val="num" w:pos="720"/>
+        </w:tabs>
+        <w:ind w:left="1200" w:hanging="480"/>
+      </w:pPr>
+    </w:lvl>
+    <w:lvl w:ilvl="2">
+      <w:numFmt w:val="bullet"/>
+      <w:lvlText w:val="•"/>
+      <w:lvlJc w:val="left"/>
+      <w:pPr>
+        <w:tabs>
+          <w:tab w:val="num" w:pos="1440"/>
+        </w:tabs>
+        <w:ind w:left="1920" w:hanging="480"/>
+      </w:pPr>
+    </w:lvl>
+    <w:lvl w:ilvl="3">
+      <w:numFmt w:val="bullet"/>
+      <w:lvlText w:val="–"/>
+      <w:lvlJc w:val="left"/>
+      <w:pPr>
+        <w:tabs>
+          <w:tab w:val="num" w:pos="2160"/>
+        </w:tabs>
+        <w:ind w:left="2640" w:hanging="480"/>
+      </w:pPr>
+    </w:lvl>
+    <w:lvl w:ilvl="4">
+      <w:numFmt w:val="bullet"/>
+      <w:lvlText w:val="•"/>
+      <w:lvlJc w:val="left"/>
+      <w:pPr>
+        <w:tabs>
+          <w:tab w:val="num" w:pos="2880"/>
+        </w:tabs>
+        <w:ind w:left="3360" w:hanging="480"/>
+      </w:pPr>
+    </w:lvl>
+    <w:lvl w:ilvl="5">
+      <w:numFmt w:val="bullet"/>
+      <w:lvlText w:val="–"/>
+      <w:lvlJc w:val="left"/>
+      <w:pPr>
+        <w:tabs>
+          <w:tab w:val="num" w:pos="3600"/>
+        </w:tabs>
+        <w:ind w:left="4080" w:hanging="480"/>
+      </w:pPr>
+    </w:lvl>
+    <w:lvl w:ilvl="6">
+      <w:numFmt w:val="bullet"/>
+      <w:lvlText w:val="•"/>
       <w:lvlJc w:val="left"/>
       <w:pPr>
         <w:tabs>
@@ -2159,7 +2835,28 @@
     <w:abstractNumId w:val="990"/>
   </w:num>
   <w:num w:numId="1001">
-    <w:abstractNumId w:val="991"/>
+    <w:abstractNumId w:val="99411"/>
+    <w:lvlOverride w:ilvl="0">
+      <w:startOverride w:val="1"/>
+    </w:lvlOverride>
+    <w:lvlOverride w:ilvl="1">
+      <w:startOverride w:val="1"/>
+    </w:lvlOverride>
+    <w:lvlOverride w:ilvl="2">
+      <w:startOverride w:val="1"/>
+    </w:lvlOverride>
+    <w:lvlOverride w:ilvl="3">
+      <w:startOverride w:val="1"/>
+    </w:lvlOverride>
+    <w:lvlOverride w:ilvl="4">
+      <w:startOverride w:val="1"/>
+    </w:lvlOverride>
+    <w:lvlOverride w:ilvl="5">
+      <w:startOverride w:val="1"/>
+    </w:lvlOverride>
+    <w:lvlOverride w:ilvl="6">
+      <w:startOverride w:val="1"/>
+    </w:lvlOverride>
   </w:num>
   <w:num w:numId="1002">
     <w:abstractNumId w:val="991"/>
@@ -2174,28 +2871,7 @@
     <w:abstractNumId w:val="991"/>
   </w:num>
   <w:num w:numId="1006">
-    <w:abstractNumId w:val="99411"/>
-    <w:lvlOverride w:ilvl="0">
-      <w:startOverride w:val="1"/>
-    </w:lvlOverride>
-    <w:lvlOverride w:ilvl="1">
-      <w:startOverride w:val="1"/>
-    </w:lvlOverride>
-    <w:lvlOverride w:ilvl="2">
-      <w:startOverride w:val="1"/>
-    </w:lvlOverride>
-    <w:lvlOverride w:ilvl="3">
-      <w:startOverride w:val="1"/>
-    </w:lvlOverride>
-    <w:lvlOverride w:ilvl="4">
-      <w:startOverride w:val="1"/>
-    </w:lvlOverride>
-    <w:lvlOverride w:ilvl="5">
-      <w:startOverride w:val="1"/>
-    </w:lvlOverride>
-    <w:lvlOverride w:ilvl="6">
-      <w:startOverride w:val="1"/>
-    </w:lvlOverride>
+    <w:abstractNumId w:val="991"/>
   </w:num>
   <w:num w:numId="1007">
     <w:abstractNumId w:val="99411"/>
@@ -2270,7 +2946,28 @@
     </w:lvlOverride>
   </w:num>
   <w:num w:numId="1010">
-    <w:abstractNumId w:val="991"/>
+    <w:abstractNumId w:val="99411"/>
+    <w:lvlOverride w:ilvl="0">
+      <w:startOverride w:val="1"/>
+    </w:lvlOverride>
+    <w:lvlOverride w:ilvl="1">
+      <w:startOverride w:val="1"/>
+    </w:lvlOverride>
+    <w:lvlOverride w:ilvl="2">
+      <w:startOverride w:val="1"/>
+    </w:lvlOverride>
+    <w:lvlOverride w:ilvl="3">
+      <w:startOverride w:val="1"/>
+    </w:lvlOverride>
+    <w:lvlOverride w:ilvl="4">
+      <w:startOverride w:val="1"/>
+    </w:lvlOverride>
+    <w:lvlOverride w:ilvl="5">
+      <w:startOverride w:val="1"/>
+    </w:lvlOverride>
+    <w:lvlOverride w:ilvl="6">
+      <w:startOverride w:val="1"/>
+    </w:lvlOverride>
   </w:num>
   <w:num w:numId="1011">
     <w:abstractNumId w:val="99411"/>
@@ -2297,6 +2994,9 @@
     </w:lvlOverride>
   </w:num>
   <w:num w:numId="1012">
+    <w:abstractNumId w:val="991"/>
+  </w:num>
+  <w:num w:numId="1013">
     <w:abstractNumId w:val="99411"/>
     <w:lvlOverride w:ilvl="0">
       <w:startOverride w:val="1"/>
@@ -2319,9 +3019,6 @@
     <w:lvlOverride w:ilvl="6">
       <w:startOverride w:val="1"/>
     </w:lvlOverride>
-  </w:num>
-  <w:num w:numId="1013">
-    <w:abstractNumId w:val="991"/>
   </w:num>
   <w:num w:numId="1014">
     <w:abstractNumId w:val="99411"/>
@@ -2348,28 +3045,7 @@
     </w:lvlOverride>
   </w:num>
   <w:num w:numId="1015">
-    <w:abstractNumId w:val="99411"/>
-    <w:lvlOverride w:ilvl="0">
-      <w:startOverride w:val="1"/>
-    </w:lvlOverride>
-    <w:lvlOverride w:ilvl="1">
-      <w:startOverride w:val="1"/>
-    </w:lvlOverride>
-    <w:lvlOverride w:ilvl="2">
-      <w:startOverride w:val="1"/>
-    </w:lvlOverride>
-    <w:lvlOverride w:ilvl="3">
-      <w:startOverride w:val="1"/>
-    </w:lvlOverride>
-    <w:lvlOverride w:ilvl="4">
-      <w:startOverride w:val="1"/>
-    </w:lvlOverride>
-    <w:lvlOverride w:ilvl="5">
-      <w:startOverride w:val="1"/>
-    </w:lvlOverride>
-    <w:lvlOverride w:ilvl="6">
-      <w:startOverride w:val="1"/>
-    </w:lvlOverride>
+    <w:abstractNumId w:val="991"/>
   </w:num>
   <w:num w:numId="1016">
     <w:abstractNumId w:val="99411"/>
@@ -2468,204 +3144,6 @@
     </w:lvlOverride>
   </w:num>
   <w:num w:numId="1020">
-    <w:abstractNumId w:val="99411"/>
-    <w:lvlOverride w:ilvl="0">
-      <w:startOverride w:val="1"/>
-    </w:lvlOverride>
-    <w:lvlOverride w:ilvl="1">
-      <w:startOverride w:val="1"/>
-    </w:lvlOverride>
-    <w:lvlOverride w:ilvl="2">
-      <w:startOverride w:val="1"/>
-    </w:lvlOverride>
-    <w:lvlOverride w:ilvl="3">
-      <w:startOverride w:val="1"/>
-    </w:lvlOverride>
-    <w:lvlOverride w:ilvl="4">
-      <w:startOverride w:val="1"/>
-    </w:lvlOverride>
-    <w:lvlOverride w:ilvl="5">
-      <w:startOverride w:val="1"/>
-    </w:lvlOverride>
-    <w:lvlOverride w:ilvl="6">
-      <w:startOverride w:val="1"/>
-    </w:lvlOverride>
-  </w:num>
-  <w:num w:numId="1021">
-    <w:abstractNumId w:val="99411"/>
-    <w:lvlOverride w:ilvl="0">
-      <w:startOverride w:val="1"/>
-    </w:lvlOverride>
-    <w:lvlOverride w:ilvl="1">
-      <w:startOverride w:val="1"/>
-    </w:lvlOverride>
-    <w:lvlOverride w:ilvl="2">
-      <w:startOverride w:val="1"/>
-    </w:lvlOverride>
-    <w:lvlOverride w:ilvl="3">
-      <w:startOverride w:val="1"/>
-    </w:lvlOverride>
-    <w:lvlOverride w:ilvl="4">
-      <w:startOverride w:val="1"/>
-    </w:lvlOverride>
-    <w:lvlOverride w:ilvl="5">
-      <w:startOverride w:val="1"/>
-    </w:lvlOverride>
-    <w:lvlOverride w:ilvl="6">
-      <w:startOverride w:val="1"/>
-    </w:lvlOverride>
-  </w:num>
-  <w:num w:numId="1022">
-    <w:abstractNumId w:val="991"/>
-  </w:num>
-  <w:num w:numId="1023">
-    <w:abstractNumId w:val="99411"/>
-    <w:lvlOverride w:ilvl="0">
-      <w:startOverride w:val="1"/>
-    </w:lvlOverride>
-    <w:lvlOverride w:ilvl="1">
-      <w:startOverride w:val="1"/>
-    </w:lvlOverride>
-    <w:lvlOverride w:ilvl="2">
-      <w:startOverride w:val="1"/>
-    </w:lvlOverride>
-    <w:lvlOverride w:ilvl="3">
-      <w:startOverride w:val="1"/>
-    </w:lvlOverride>
-    <w:lvlOverride w:ilvl="4">
-      <w:startOverride w:val="1"/>
-    </w:lvlOverride>
-    <w:lvlOverride w:ilvl="5">
-      <w:startOverride w:val="1"/>
-    </w:lvlOverride>
-    <w:lvlOverride w:ilvl="6">
-      <w:startOverride w:val="1"/>
-    </w:lvlOverride>
-  </w:num>
-  <w:num w:numId="1024">
-    <w:abstractNumId w:val="99411"/>
-    <w:lvlOverride w:ilvl="0">
-      <w:startOverride w:val="1"/>
-    </w:lvlOverride>
-    <w:lvlOverride w:ilvl="1">
-      <w:startOverride w:val="1"/>
-    </w:lvlOverride>
-    <w:lvlOverride w:ilvl="2">
-      <w:startOverride w:val="1"/>
-    </w:lvlOverride>
-    <w:lvlOverride w:ilvl="3">
-      <w:startOverride w:val="1"/>
-    </w:lvlOverride>
-    <w:lvlOverride w:ilvl="4">
-      <w:startOverride w:val="1"/>
-    </w:lvlOverride>
-    <w:lvlOverride w:ilvl="5">
-      <w:startOverride w:val="1"/>
-    </w:lvlOverride>
-    <w:lvlOverride w:ilvl="6">
-      <w:startOverride w:val="1"/>
-    </w:lvlOverride>
-  </w:num>
-  <w:num w:numId="1025">
-    <w:abstractNumId w:val="991"/>
-  </w:num>
-  <w:num w:numId="1026">
-    <w:abstractNumId w:val="99411"/>
-    <w:lvlOverride w:ilvl="0">
-      <w:startOverride w:val="1"/>
-    </w:lvlOverride>
-    <w:lvlOverride w:ilvl="1">
-      <w:startOverride w:val="1"/>
-    </w:lvlOverride>
-    <w:lvlOverride w:ilvl="2">
-      <w:startOverride w:val="1"/>
-    </w:lvlOverride>
-    <w:lvlOverride w:ilvl="3">
-      <w:startOverride w:val="1"/>
-    </w:lvlOverride>
-    <w:lvlOverride w:ilvl="4">
-      <w:startOverride w:val="1"/>
-    </w:lvlOverride>
-    <w:lvlOverride w:ilvl="5">
-      <w:startOverride w:val="1"/>
-    </w:lvlOverride>
-    <w:lvlOverride w:ilvl="6">
-      <w:startOverride w:val="1"/>
-    </w:lvlOverride>
-  </w:num>
-  <w:num w:numId="1027">
-    <w:abstractNumId w:val="99411"/>
-    <w:lvlOverride w:ilvl="0">
-      <w:startOverride w:val="1"/>
-    </w:lvlOverride>
-    <w:lvlOverride w:ilvl="1">
-      <w:startOverride w:val="1"/>
-    </w:lvlOverride>
-    <w:lvlOverride w:ilvl="2">
-      <w:startOverride w:val="1"/>
-    </w:lvlOverride>
-    <w:lvlOverride w:ilvl="3">
-      <w:startOverride w:val="1"/>
-    </w:lvlOverride>
-    <w:lvlOverride w:ilvl="4">
-      <w:startOverride w:val="1"/>
-    </w:lvlOverride>
-    <w:lvlOverride w:ilvl="5">
-      <w:startOverride w:val="1"/>
-    </w:lvlOverride>
-    <w:lvlOverride w:ilvl="6">
-      <w:startOverride w:val="1"/>
-    </w:lvlOverride>
-  </w:num>
-  <w:num w:numId="1028">
-    <w:abstractNumId w:val="99411"/>
-    <w:lvlOverride w:ilvl="0">
-      <w:startOverride w:val="1"/>
-    </w:lvlOverride>
-    <w:lvlOverride w:ilvl="1">
-      <w:startOverride w:val="1"/>
-    </w:lvlOverride>
-    <w:lvlOverride w:ilvl="2">
-      <w:startOverride w:val="1"/>
-    </w:lvlOverride>
-    <w:lvlOverride w:ilvl="3">
-      <w:startOverride w:val="1"/>
-    </w:lvlOverride>
-    <w:lvlOverride w:ilvl="4">
-      <w:startOverride w:val="1"/>
-    </w:lvlOverride>
-    <w:lvlOverride w:ilvl="5">
-      <w:startOverride w:val="1"/>
-    </w:lvlOverride>
-    <w:lvlOverride w:ilvl="6">
-      <w:startOverride w:val="1"/>
-    </w:lvlOverride>
-  </w:num>
-  <w:num w:numId="1029">
-    <w:abstractNumId w:val="99411"/>
-    <w:lvlOverride w:ilvl="0">
-      <w:startOverride w:val="1"/>
-    </w:lvlOverride>
-    <w:lvlOverride w:ilvl="1">
-      <w:startOverride w:val="1"/>
-    </w:lvlOverride>
-    <w:lvlOverride w:ilvl="2">
-      <w:startOverride w:val="1"/>
-    </w:lvlOverride>
-    <w:lvlOverride w:ilvl="3">
-      <w:startOverride w:val="1"/>
-    </w:lvlOverride>
-    <w:lvlOverride w:ilvl="4">
-      <w:startOverride w:val="1"/>
-    </w:lvlOverride>
-    <w:lvlOverride w:ilvl="5">
-      <w:startOverride w:val="1"/>
-    </w:lvlOverride>
-    <w:lvlOverride w:ilvl="6">
-      <w:startOverride w:val="1"/>
-    </w:lvlOverride>
-  </w:num>
-  <w:num w:numId="1030">
     <w:abstractNumId w:val="99411"/>
     <w:lvlOverride w:ilvl="0">
       <w:startOverride w:val="1"/>

</xml_diff>

<commit_message>
Added heco-Cock as Example
</commit_message>
<xml_diff>
--- a/FSpecBremse40.docx
+++ b/FSpecBremse40.docx
@@ -768,10 +768,14 @@
     <w:tbl>
       <w:tblPr>
         <w:tblStyle w:val="TableNormal"/>
-        <w:tblW w:type="pct" w:w="0.0"/>
+        <w:tblW w:type="pct" w:w="833.3333333333333"/>
         <w:tblLook w:firstRow="1"/>
       </w:tblPr>
-      <w:tblGrid/>
+      <w:tblGrid>
+        <w:gridCol w:w="440"/>
+        <w:gridCol w:w="440"/>
+        <w:gridCol w:w="440"/>
+      </w:tblGrid>
       <w:tr>
         <w:trPr>
           <w:cnfStyle w:firstRow="1"/>
@@ -867,7 +871,27 @@
               <w:jc w:val="left"/>
             </w:pPr>
             <w:r>
-              <w:t xml:space="preserve">Schnelllösen, Bremsstellung tbd</w:t>
+              <w:t xml:space="preserve">Steuerventil</w:t>
+            </w:r>
+          </w:p>
+        </w:tc>
+        <w:tc>
+          <w:p>
+            <w:pPr>
+              <w:pStyle w:val="Compact"/>
+              <w:jc w:val="left"/>
+            </w:pPr>
+            <w:r>
+              <w:t xml:space="preserve">Schnelllösen, Bremsstellung</w:t>
+            </w:r>
+            <w:r>
+              <w:t xml:space="preserve"> </w:t>
+            </w:r>
+            <w:r>
+              <w:rPr>
+                <w:b/>
+              </w:rPr>
+              <w:t xml:space="preserve">tbd</w:t>
             </w:r>
           </w:p>
         </w:tc>
@@ -918,6 +942,17 @@
               <w:jc w:val="left"/>
             </w:pPr>
             <w:r>
+              <w:t xml:space="preserve">Relaisventil</w:t>
+            </w:r>
+          </w:p>
+        </w:tc>
+        <w:tc>
+          <w:p>
+            <w:pPr>
+              <w:pStyle w:val="Compact"/>
+              <w:jc w:val="left"/>
+            </w:pPr>
+            <w:r>
               <w:t xml:space="preserve">Cv-Druck</w:t>
             </w:r>
           </w:p>
@@ -938,6 +973,17 @@
               <w:jc w:val="left"/>
             </w:pPr>
             <w:r>
+              <w:t xml:space="preserve">Relaisventil</w:t>
+            </w:r>
+          </w:p>
+        </w:tc>
+        <w:tc>
+          <w:p>
+            <w:pPr>
+              <w:pStyle w:val="Compact"/>
+              <w:jc w:val="left"/>
+            </w:pPr>
+            <w:r>
               <w:t xml:space="preserve">R-Druck</w:t>
             </w:r>
           </w:p>
@@ -958,6 +1004,17 @@
               <w:jc w:val="left"/>
             </w:pPr>
             <w:r>
+              <w:t xml:space="preserve">Relaisventil</w:t>
+            </w:r>
+          </w:p>
+        </w:tc>
+        <w:tc>
+          <w:p>
+            <w:pPr>
+              <w:pStyle w:val="Compact"/>
+              <w:jc w:val="left"/>
+            </w:pPr>
+            <w:r>
               <w:t xml:space="preserve">T-Druck</w:t>
             </w:r>
           </w:p>
@@ -978,6 +1035,17 @@
               <w:jc w:val="left"/>
             </w:pPr>
             <w:r>
+              <w:t xml:space="preserve">Relaisventil</w:t>
+            </w:r>
+          </w:p>
+        </w:tc>
+        <w:tc>
+          <w:p>
+            <w:pPr>
+              <w:pStyle w:val="Compact"/>
+              <w:jc w:val="left"/>
+            </w:pPr>
+            <w:r>
               <w:t xml:space="preserve">C-Druck</w:t>
             </w:r>
           </w:p>
@@ -1009,7 +1077,7 @@
               <w:jc w:val="left"/>
             </w:pPr>
             <w:r>
-              <w:t xml:space="preserve">Verschraubung nach DIN EN 14601 (oder Adaption)</w:t>
+              <w:t xml:space="preserve">HLL-seitige Verschraubung nach DIN EN 14601 (oder Adaption)</w:t>
             </w:r>
           </w:p>
         </w:tc>
@@ -1029,18 +1097,18 @@
               <w:jc w:val="left"/>
             </w:pPr>
             <w:r>
-              <w:t xml:space="preserve">Außenanzeige</w:t>
-            </w:r>
-          </w:p>
-        </w:tc>
-        <w:tc>
-          <w:p>
-            <w:pPr>
-              <w:pStyle w:val="Compact"/>
-              <w:jc w:val="left"/>
-            </w:pPr>
-            <w:r>
-              <w:t xml:space="preserve">Verschraubung Pufferträger</w:t>
+              <w:t xml:space="preserve">Endabsperrhähne</w:t>
+            </w:r>
+          </w:p>
+        </w:tc>
+        <w:tc>
+          <w:p>
+            <w:pPr>
+              <w:pStyle w:val="Compact"/>
+              <w:jc w:val="left"/>
+            </w:pPr>
+            <w:r>
+              <w:t xml:space="preserve">Bei Verwendung heco-Komponente: Stecker nach DIN 43650 (2x)</w:t>
             </w:r>
           </w:p>
         </w:tc>
@@ -1060,7 +1128,18 @@
               <w:jc w:val="left"/>
             </w:pPr>
             <w:r>
-              <w:t xml:space="preserve">Anschluss Kupplungsdruck</w:t>
+              <w:t xml:space="preserve">Außenanzeige</w:t>
+            </w:r>
+          </w:p>
+        </w:tc>
+        <w:tc>
+          <w:p>
+            <w:pPr>
+              <w:pStyle w:val="Compact"/>
+              <w:jc w:val="left"/>
+            </w:pPr>
+            <w:r>
+              <w:t xml:space="preserve">Verschraubung Pufferträger</w:t>
             </w:r>
           </w:p>
         </w:tc>
@@ -1080,18 +1159,18 @@
               <w:jc w:val="left"/>
             </w:pPr>
             <w:r>
-              <w:t xml:space="preserve">Feststellbremse</w:t>
-            </w:r>
-          </w:p>
-        </w:tc>
-        <w:tc>
-          <w:p>
-            <w:pPr>
-              <w:pStyle w:val="Compact"/>
-              <w:jc w:val="left"/>
-            </w:pPr>
-            <w:r>
-              <w:t xml:space="preserve">Anschluss an Bremsgestänge bzw. Bremszange</w:t>
+              <w:t xml:space="preserve">Außenanzeige</w:t>
+            </w:r>
+          </w:p>
+        </w:tc>
+        <w:tc>
+          <w:p>
+            <w:pPr>
+              <w:pStyle w:val="Compact"/>
+              <w:jc w:val="left"/>
+            </w:pPr>
+            <w:r>
+              <w:t xml:space="preserve">Anschluss Kupplungsdruck</w:t>
             </w:r>
           </w:p>
         </w:tc>
@@ -1111,18 +1190,18 @@
               <w:jc w:val="left"/>
             </w:pPr>
             <w:r>
-              <w:t xml:space="preserve">ep-Bremsen</w:t>
-            </w:r>
-          </w:p>
-        </w:tc>
-        <w:tc>
-          <w:p>
-            <w:pPr>
-              <w:pStyle w:val="Compact"/>
-              <w:jc w:val="left"/>
-            </w:pPr>
-            <w:r>
-              <w:t xml:space="preserve">Anschluss HLL</w:t>
+              <w:t xml:space="preserve">Feststellbremse</w:t>
+            </w:r>
+          </w:p>
+        </w:tc>
+        <w:tc>
+          <w:p>
+            <w:pPr>
+              <w:pStyle w:val="Compact"/>
+              <w:jc w:val="left"/>
+            </w:pPr>
+            <w:r>
+              <w:t xml:space="preserve">Anschluss an Bremsgestänge bzw. Bremszange</w:t>
             </w:r>
           </w:p>
         </w:tc>
@@ -1142,7 +1221,18 @@
               <w:jc w:val="left"/>
             </w:pPr>
             <w:r>
-              <w:t xml:space="preserve">Verbindung zum Fzg</w:t>
+              <w:t xml:space="preserve">ep-Bremsen</w:t>
+            </w:r>
+          </w:p>
+        </w:tc>
+        <w:tc>
+          <w:p>
+            <w:pPr>
+              <w:pStyle w:val="Compact"/>
+              <w:jc w:val="left"/>
+            </w:pPr>
+            <w:r>
+              <w:t xml:space="preserve">Anschluss HLL</w:t>
             </w:r>
           </w:p>
         </w:tc>
@@ -1162,6 +1252,37 @@
               <w:jc w:val="left"/>
             </w:pPr>
             <w:r>
+              <w:t xml:space="preserve">ep-Bremsen</w:t>
+            </w:r>
+          </w:p>
+        </w:tc>
+        <w:tc>
+          <w:p>
+            <w:pPr>
+              <w:pStyle w:val="Compact"/>
+              <w:jc w:val="left"/>
+            </w:pPr>
+            <w:r>
+              <w:t xml:space="preserve">Verbindung zum Fzg</w:t>
+            </w:r>
+          </w:p>
+        </w:tc>
+        <w:tc>
+          <w:p>
+            <w:pPr>
+              <w:pStyle w:val="Compact"/>
+            </w:pPr>
+          </w:p>
+        </w:tc>
+      </w:tr>
+      <w:tr>
+        <w:tc>
+          <w:p>
+            <w:pPr>
+              <w:pStyle w:val="Compact"/>
+              <w:jc w:val="left"/>
+            </w:pPr>
+            <w:r>
               <w:t xml:space="preserve">Messung C-Druck</w:t>
             </w:r>
           </w:p>
@@ -1190,19 +1311,24 @@
       <w:pPr>
         <w:pStyle w:val="Heading3"/>
       </w:pPr>
-      <w:bookmarkStart w:id="43" w:name="software-interfaces"/>
+      <w:bookmarkStart w:id="43" w:name="electrical-and-software-interfaces"/>
       <w:bookmarkEnd w:id="43"/>
       <w:r>
-        <w:t xml:space="preserve">3.3 Software Interfaces</w:t>
+        <w:t xml:space="preserve">3.3 Electrical and Software Interfaces</w:t>
       </w:r>
     </w:p>
     <w:tbl>
       <w:tblPr>
         <w:tblStyle w:val="TableNormal"/>
-        <w:tblW w:type="pct" w:w="0.0"/>
+        <w:tblW w:type="pct" w:w="1111.111111111111"/>
         <w:tblLook w:firstRow="1"/>
       </w:tblPr>
-      <w:tblGrid/>
+      <w:tblGrid>
+        <w:gridCol w:w="440"/>
+        <w:gridCol w:w="440"/>
+        <w:gridCol w:w="440"/>
+        <w:gridCol w:w="440"/>
+      </w:tblGrid>
       <w:tr>
         <w:trPr>
           <w:cnfStyle w:firstRow="1"/>
@@ -1306,7 +1432,13 @@
               <w:jc w:val="left"/>
             </w:pPr>
             <w:r>
-              <w:t xml:space="preserve">tbd: Ventil oder Antrieb? High active</w:t>
+              <w:rPr>
+                <w:b/>
+              </w:rPr>
+              <w:t xml:space="preserve">tbd</w:t>
+            </w:r>
+            <w:r>
+              <w:t xml:space="preserve">: Ventil oder Antrieb? High active</w:t>
             </w:r>
           </w:p>
         </w:tc>
@@ -1326,6 +1458,17 @@
               <w:jc w:val="left"/>
             </w:pPr>
             <w:r>
+              <w:t xml:space="preserve">Steuerventil</w:t>
+            </w:r>
+          </w:p>
+        </w:tc>
+        <w:tc>
+          <w:p>
+            <w:pPr>
+              <w:pStyle w:val="Compact"/>
+              <w:jc w:val="left"/>
+            </w:pPr>
+            <w:r>
               <w:t xml:space="preserve">Bremsstellung</w:t>
             </w:r>
           </w:p>
@@ -1337,6 +1480,9 @@
               <w:jc w:val="left"/>
             </w:pPr>
             <w:r>
+              <w:rPr>
+                <w:b/>
+              </w:rPr>
               <w:t xml:space="preserve">tbd</w:t>
             </w:r>
           </w:p>
@@ -1417,7 +1563,7 @@
               <w:jc w:val="left"/>
             </w:pPr>
             <w:r>
-              <w:t xml:space="preserve">tbd</w:t>
+              <w:t xml:space="preserve">heco: 24 V an (3) - 5 W durchschnittliche Leistung</w:t>
             </w:r>
           </w:p>
         </w:tc>
@@ -1459,7 +1605,7 @@
               <w:jc w:val="left"/>
             </w:pPr>
             <w:r>
-              <w:t xml:space="preserve">tbd</w:t>
+              <w:t xml:space="preserve">heco: 24 V an (2) - 5 W durchschnittliche Leistung</w:t>
             </w:r>
           </w:p>
         </w:tc>
@@ -1479,37 +1625,37 @@
               <w:jc w:val="left"/>
             </w:pPr>
             <w:r>
-              <w:t xml:space="preserve">Außenanzeige</w:t>
-            </w:r>
-          </w:p>
-        </w:tc>
-        <w:tc>
-          <w:p>
-            <w:pPr>
-              <w:pStyle w:val="Compact"/>
-            </w:pPr>
-          </w:p>
-        </w:tc>
-        <w:tc>
-          <w:p>
-            <w:pPr>
-              <w:pStyle w:val="Compact"/>
-              <w:jc w:val="left"/>
-            </w:pPr>
-            <w:r>
-              <w:t xml:space="preserve">keine</w:t>
-            </w:r>
-          </w:p>
-        </w:tc>
-        <w:tc>
-          <w:p>
-            <w:pPr>
-              <w:pStyle w:val="Compact"/>
-              <w:jc w:val="left"/>
-            </w:pPr>
-            <w:r>
-              <w:t xml:space="preserve">Anlegen</w:t>
-            </w:r>
+              <w:t xml:space="preserve">Endabsperrhähne</w:t>
+            </w:r>
+          </w:p>
+        </w:tc>
+        <w:tc>
+          <w:p>
+            <w:pPr>
+              <w:pStyle w:val="Compact"/>
+              <w:jc w:val="left"/>
+            </w:pPr>
+            <w:r>
+              <w:t xml:space="preserve">Rückmeldung Offen</w:t>
+            </w:r>
+          </w:p>
+        </w:tc>
+        <w:tc>
+          <w:p>
+            <w:pPr>
+              <w:pStyle w:val="Compact"/>
+              <w:jc w:val="left"/>
+            </w:pPr>
+            <w:r>
+              <w:t xml:space="preserve">heco: (1)-(3) geschaltet</w:t>
+            </w:r>
+          </w:p>
+        </w:tc>
+        <w:tc>
+          <w:p>
+            <w:pPr>
+              <w:pStyle w:val="Compact"/>
+            </w:pPr>
           </w:p>
         </w:tc>
       </w:tr>
@@ -1521,29 +1667,29 @@
               <w:jc w:val="left"/>
             </w:pPr>
             <w:r>
-              <w:t xml:space="preserve">Feststellbremse</w:t>
-            </w:r>
-          </w:p>
-        </w:tc>
-        <w:tc>
-          <w:p>
-            <w:pPr>
-              <w:pStyle w:val="Compact"/>
-              <w:jc w:val="left"/>
-            </w:pPr>
-            <w:r>
-              <w:t xml:space="preserve">Anlegen</w:t>
-            </w:r>
-          </w:p>
-        </w:tc>
-        <w:tc>
-          <w:p>
-            <w:pPr>
-              <w:pStyle w:val="Compact"/>
-              <w:jc w:val="left"/>
-            </w:pPr>
-            <w:r>
-              <w:t xml:space="preserve">tbd</w:t>
+              <w:t xml:space="preserve">Endabsperrhähne</w:t>
+            </w:r>
+          </w:p>
+        </w:tc>
+        <w:tc>
+          <w:p>
+            <w:pPr>
+              <w:pStyle w:val="Compact"/>
+              <w:jc w:val="left"/>
+            </w:pPr>
+            <w:r>
+              <w:t xml:space="preserve">Rückmeldung Geschlossen</w:t>
+            </w:r>
+          </w:p>
+        </w:tc>
+        <w:tc>
+          <w:p>
+            <w:pPr>
+              <w:pStyle w:val="Compact"/>
+              <w:jc w:val="left"/>
+            </w:pPr>
+            <w:r>
+              <w:t xml:space="preserve">heco: (1)-(2) geschaltet</w:t>
             </w:r>
           </w:p>
         </w:tc>
@@ -1563,29 +1709,25 @@
               <w:jc w:val="left"/>
             </w:pPr>
             <w:r>
-              <w:t xml:space="preserve">Feststellbremse</w:t>
-            </w:r>
-          </w:p>
-        </w:tc>
-        <w:tc>
-          <w:p>
-            <w:pPr>
-              <w:pStyle w:val="Compact"/>
-              <w:jc w:val="left"/>
-            </w:pPr>
-            <w:r>
-              <w:t xml:space="preserve">Lösen</w:t>
-            </w:r>
-          </w:p>
-        </w:tc>
-        <w:tc>
-          <w:p>
-            <w:pPr>
-              <w:pStyle w:val="Compact"/>
-              <w:jc w:val="left"/>
-            </w:pPr>
-            <w:r>
-              <w:t xml:space="preserve">tbd</w:t>
+              <w:t xml:space="preserve">Außenanzeige</w:t>
+            </w:r>
+          </w:p>
+        </w:tc>
+        <w:tc>
+          <w:p>
+            <w:pPr>
+              <w:pStyle w:val="Compact"/>
+            </w:pPr>
+          </w:p>
+        </w:tc>
+        <w:tc>
+          <w:p>
+            <w:pPr>
+              <w:pStyle w:val="Compact"/>
+              <w:jc w:val="left"/>
+            </w:pPr>
+            <w:r>
+              <w:t xml:space="preserve">keine</w:t>
             </w:r>
           </w:p>
         </w:tc>
@@ -1616,17 +1758,20 @@
               <w:jc w:val="left"/>
             </w:pPr>
             <w:r>
-              <w:t xml:space="preserve">Rückmeldung gelöst</w:t>
-            </w:r>
-          </w:p>
-        </w:tc>
-        <w:tc>
-          <w:p>
-            <w:pPr>
-              <w:pStyle w:val="Compact"/>
-              <w:jc w:val="left"/>
-            </w:pPr>
-            <w:r>
+              <w:t xml:space="preserve">Anlegen</w:t>
+            </w:r>
+          </w:p>
+        </w:tc>
+        <w:tc>
+          <w:p>
+            <w:pPr>
+              <w:pStyle w:val="Compact"/>
+              <w:jc w:val="left"/>
+            </w:pPr>
+            <w:r>
+              <w:rPr>
+                <w:b/>
+              </w:rPr>
               <w:t xml:space="preserve">tbd</w:t>
             </w:r>
           </w:p>
@@ -1647,29 +1792,32 @@
               <w:jc w:val="left"/>
             </w:pPr>
             <w:r>
-              <w:t xml:space="preserve">ep-Bremsen</w:t>
-            </w:r>
-          </w:p>
-        </w:tc>
-        <w:tc>
-          <w:p>
-            <w:pPr>
-              <w:pStyle w:val="Compact"/>
-              <w:jc w:val="left"/>
-            </w:pPr>
-            <w:r>
-              <w:t xml:space="preserve">Bremsen</w:t>
-            </w:r>
-          </w:p>
-        </w:tc>
-        <w:tc>
-          <w:p>
-            <w:pPr>
-              <w:pStyle w:val="Compact"/>
-              <w:jc w:val="left"/>
-            </w:pPr>
-            <w:r>
-              <w:t xml:space="preserve">24 V an Ventil (NC)</w:t>
+              <w:t xml:space="preserve">Feststellbremse</w:t>
+            </w:r>
+          </w:p>
+        </w:tc>
+        <w:tc>
+          <w:p>
+            <w:pPr>
+              <w:pStyle w:val="Compact"/>
+              <w:jc w:val="left"/>
+            </w:pPr>
+            <w:r>
+              <w:t xml:space="preserve">Lösen</w:t>
+            </w:r>
+          </w:p>
+        </w:tc>
+        <w:tc>
+          <w:p>
+            <w:pPr>
+              <w:pStyle w:val="Compact"/>
+              <w:jc w:val="left"/>
+            </w:pPr>
+            <w:r>
+              <w:rPr>
+                <w:b/>
+              </w:rPr>
+              <w:t xml:space="preserve">tbd</w:t>
             </w:r>
           </w:p>
         </w:tc>
@@ -1689,29 +1837,32 @@
               <w:jc w:val="left"/>
             </w:pPr>
             <w:r>
-              <w:t xml:space="preserve">Messung C-Druck</w:t>
-            </w:r>
-          </w:p>
-        </w:tc>
-        <w:tc>
-          <w:p>
-            <w:pPr>
-              <w:pStyle w:val="Compact"/>
-              <w:jc w:val="left"/>
-            </w:pPr>
-            <w:r>
-              <w:t xml:space="preserve">Messwert</w:t>
-            </w:r>
-          </w:p>
-        </w:tc>
-        <w:tc>
-          <w:p>
-            <w:pPr>
-              <w:pStyle w:val="Compact"/>
-              <w:jc w:val="left"/>
-            </w:pPr>
-            <w:r>
-              <w:t xml:space="preserve">4-20 mA, Bereich tbd</w:t>
+              <w:t xml:space="preserve">Feststellbremse</w:t>
+            </w:r>
+          </w:p>
+        </w:tc>
+        <w:tc>
+          <w:p>
+            <w:pPr>
+              <w:pStyle w:val="Compact"/>
+              <w:jc w:val="left"/>
+            </w:pPr>
+            <w:r>
+              <w:t xml:space="preserve">Rückmeldung gelöst</w:t>
+            </w:r>
+          </w:p>
+        </w:tc>
+        <w:tc>
+          <w:p>
+            <w:pPr>
+              <w:pStyle w:val="Compact"/>
+              <w:jc w:val="left"/>
+            </w:pPr>
+            <w:r>
+              <w:rPr>
+                <w:b/>
+              </w:rPr>
+              <w:t xml:space="preserve">tbd</w:t>
             </w:r>
           </w:p>
         </w:tc>
@@ -1731,6 +1882,110 @@
               <w:jc w:val="left"/>
             </w:pPr>
             <w:r>
+              <w:t xml:space="preserve">ep-Bremsen</w:t>
+            </w:r>
+          </w:p>
+        </w:tc>
+        <w:tc>
+          <w:p>
+            <w:pPr>
+              <w:pStyle w:val="Compact"/>
+              <w:jc w:val="left"/>
+            </w:pPr>
+            <w:r>
+              <w:t xml:space="preserve">Bremsen</w:t>
+            </w:r>
+          </w:p>
+        </w:tc>
+        <w:tc>
+          <w:p>
+            <w:pPr>
+              <w:pStyle w:val="Compact"/>
+              <w:jc w:val="left"/>
+            </w:pPr>
+            <w:r>
+              <w:t xml:space="preserve">24 V an Ventil (NC)</w:t>
+            </w:r>
+          </w:p>
+        </w:tc>
+        <w:tc>
+          <w:p>
+            <w:pPr>
+              <w:pStyle w:val="Compact"/>
+            </w:pPr>
+          </w:p>
+        </w:tc>
+      </w:tr>
+      <w:tr>
+        <w:tc>
+          <w:p>
+            <w:pPr>
+              <w:pStyle w:val="Compact"/>
+              <w:jc w:val="left"/>
+            </w:pPr>
+            <w:r>
+              <w:t xml:space="preserve">Messung C-Druck</w:t>
+            </w:r>
+          </w:p>
+        </w:tc>
+        <w:tc>
+          <w:p>
+            <w:pPr>
+              <w:pStyle w:val="Compact"/>
+              <w:jc w:val="left"/>
+            </w:pPr>
+            <w:r>
+              <w:t xml:space="preserve">Messwert</w:t>
+            </w:r>
+          </w:p>
+        </w:tc>
+        <w:tc>
+          <w:p>
+            <w:pPr>
+              <w:pStyle w:val="Compact"/>
+              <w:jc w:val="left"/>
+            </w:pPr>
+            <w:r>
+              <w:t xml:space="preserve">4-20 mA, Bereich</w:t>
+            </w:r>
+            <w:r>
+              <w:t xml:space="preserve"> </w:t>
+            </w:r>
+            <w:r>
+              <w:rPr>
+                <w:b/>
+              </w:rPr>
+              <w:t xml:space="preserve">tbd</w:t>
+            </w:r>
+          </w:p>
+        </w:tc>
+        <w:tc>
+          <w:p>
+            <w:pPr>
+              <w:pStyle w:val="Compact"/>
+            </w:pPr>
+          </w:p>
+        </w:tc>
+      </w:tr>
+      <w:tr>
+        <w:tc>
+          <w:p>
+            <w:pPr>
+              <w:pStyle w:val="Compact"/>
+              <w:jc w:val="left"/>
+            </w:pPr>
+            <w:r>
+              <w:t xml:space="preserve">Messung C-Druck</w:t>
+            </w:r>
+          </w:p>
+        </w:tc>
+        <w:tc>
+          <w:p>
+            <w:pPr>
+              <w:pStyle w:val="Compact"/>
+              <w:jc w:val="left"/>
+            </w:pPr>
+            <w:r>
               <w:t xml:space="preserve">Versorgung</w:t>
             </w:r>
           </w:p>
@@ -1742,6 +1997,9 @@
               <w:jc w:val="left"/>
             </w:pPr>
             <w:r>
+              <w:rPr>
+                <w:b/>
+              </w:rPr>
               <w:t xml:space="preserve">tbd</w:t>
             </w:r>
           </w:p>
@@ -1898,7 +2156,7 @@
         </w:numPr>
       </w:pPr>
       <w:r>
-        <w:t xml:space="preserve">Die Betätigungszeit für den Übergang Öffnen-Schließen beträgt maximal 10 s.</w:t>
+        <w:t xml:space="preserve">Die Betätigungszeit für den Übergang Öffnen-Schließen beträgt maximal 60 s.</w:t>
       </w:r>
     </w:p>
     <w:p>
@@ -2469,6 +2727,81 @@
       <w:bookmarkEnd w:id="63"/>
       <w:r>
         <w:t xml:space="preserve">6 Other Requirements</w:t>
+      </w:r>
+    </w:p>
+    <w:p>
+      <w:pPr>
+        <w:pStyle w:val="Heading1"/>
+      </w:pPr>
+      <w:bookmarkStart w:id="64" w:name="appendix"/>
+      <w:bookmarkEnd w:id="64"/>
+      <w:r>
+        <w:t xml:space="preserve">Appendix</w:t>
+      </w:r>
+    </w:p>
+    <w:p>
+      <w:pPr>
+        <w:pStyle w:val="Heading2"/>
+      </w:pPr>
+      <w:bookmarkStart w:id="65" w:name="schaltung-heco-muffenkugelhahn"/>
+      <w:bookmarkEnd w:id="65"/>
+      <w:r>
+        <w:t xml:space="preserve">Schaltung heco-Muffenkugelhahn</w:t>
+      </w:r>
+    </w:p>
+    <w:p>
+      <w:pPr>
+        <w:pStyle w:val="FigureWithCaption"/>
+      </w:pPr>
+      <w:r>
+        <w:drawing>
+          <wp:inline>
+            <wp:extent cx="3162172" cy="1510747"/>
+            <wp:effectExtent b="0" l="0" r="0" t="0"/>
+            <wp:docPr descr="Schaltbild Dreidraht" title="" id="1" name="Picture"/>
+            <a:graphic>
+              <a:graphicData uri="http://schemas.openxmlformats.org/drawingml/2006/picture">
+                <pic:pic>
+                  <pic:nvPicPr>
+                    <pic:cNvPr descr="Bilder/heco3Draht.png" id="0" name="Picture"/>
+                    <pic:cNvPicPr>
+                      <a:picLocks noChangeArrowheads="1" noChangeAspect="1"/>
+                    </pic:cNvPicPr>
+                  </pic:nvPicPr>
+                  <pic:blipFill>
+                    <a:blip r:embed="rId66"/>
+                    <a:stretch>
+                      <a:fillRect/>
+                    </a:stretch>
+                  </pic:blipFill>
+                  <pic:spPr bwMode="auto">
+                    <a:xfrm>
+                      <a:off x="0" y="0"/>
+                      <a:ext cx="3162172" cy="1510747"/>
+                    </a:xfrm>
+                    <a:prstGeom prst="rect">
+                      <a:avLst/>
+                    </a:prstGeom>
+                    <a:noFill/>
+                    <a:ln w="9525">
+                      <a:noFill/>
+                      <a:headEnd/>
+                      <a:tailEnd/>
+                    </a:ln>
+                  </pic:spPr>
+                </pic:pic>
+              </a:graphicData>
+            </a:graphic>
+          </wp:inline>
+        </w:drawing>
+      </w:r>
+    </w:p>
+    <w:p>
+      <w:pPr>
+        <w:pStyle w:val="ImageCaption"/>
+      </w:pPr>
+      <w:r>
+        <w:t xml:space="preserve">Schaltbild Dreidraht</w:t>
       </w:r>
     </w:p>
     <w:sectPr/>
@@ -2579,7 +2912,7 @@
     </w:lvl>
   </w:abstractNum>
   <w:abstractNum w:abstractNumId="990">
-    <w:nsid w:val="3d153075"/>
+    <w:nsid w:val="f3316789"/>
     <w:multiLevelType w:val="multilevel"/>
     <w:lvl w:ilvl="0">
       <w:numFmt w:val="bullet"/>
@@ -2660,7 +2993,7 @@
     </w:lvl>
   </w:abstractNum>
   <w:abstractNum w:abstractNumId="99411">
-    <w:nsid w:val="7fa166d2"/>
+    <w:nsid w:val="94fb0c7f"/>
     <w:multiLevelType w:val="multilevel"/>
     <w:lvl w:ilvl="0">
       <w:start w:val="1"/>
@@ -2748,7 +3081,7 @@
     </w:lvl>
   </w:abstractNum>
   <w:abstractNum w:abstractNumId="991">
-    <w:nsid w:val="a40b9def"/>
+    <w:nsid w:val="f63be5c3"/>
     <w:multiLevelType w:val="multilevel"/>
     <w:lvl w:ilvl="0">
       <w:numFmt w:val="bullet"/>

</xml_diff>